<commit_message>
revise gender and age bug
</commit_message>
<xml_diff>
--- a/table/table.docx
+++ b/table/table.docx
@@ -1739,7 +1739,7 @@
                 <w:szCs w:val="22"/>
                 <w:color w:val="000000"/>
               </w:rPr>
-              <w:t xml:space="preserve">583</w:t>
+              <w:t xml:space="preserve">580</w:t>
             </w:r>
           </w:p>
         </w:tc>
@@ -1827,7 +1827,7 @@
                 <w:szCs w:val="22"/>
                 <w:color w:val="000000"/>
               </w:rPr>
-              <w:t xml:space="preserve">838</w:t>
+              <w:t xml:space="preserve">835</w:t>
             </w:r>
           </w:p>
         </w:tc>
@@ -1965,51 +1965,51 @@
                 <w:szCs w:val="22"/>
                 <w:color w:val="000000"/>
               </w:rPr>
-              <w:t xml:space="preserve">69.6</w:t>
-            </w:r>
-          </w:p>
-        </w:tc>
-        <w:tc>
-          <w:tcPr>
-            <w:tcBorders>
-              <w:bottom w:val="none" w:sz="0" w:space="0" w:color="000000"/>
-              <w:top w:val="none" w:sz="0" w:space="0" w:color="000000"/>
-              <w:left w:val="none" w:sz="0" w:space="0" w:color="000000"/>
-              <w:right w:val="none" w:sz="0" w:space="0" w:color="000000"/>
-            </w:tcBorders>
-            <w:shd w:val="clear" w:color="auto" w:fill="FFFFFF"/>
-            <w:tcMar>
-              <w:top w:w="0" w:type="dxa"/>
-              <w:bottom w:w="0" w:type="dxa"/>
-              <w:left w:w="0" w:type="dxa"/>
-              <w:right w:w="0" w:type="dxa"/>
-            </w:tcMar>
-            <w:vAlign w:val="center"/>
-          </w:tcPr>
-          <w:p>
-            <w:pPr>
-              <w:pStyle w:val="Normal"/>
-              <w:jc w:val="left"/>
-              <w:pBdr>
-                <w:bottom w:val="none" w:sz="0" w:space="0" w:color="000000"/>
-                <w:top w:val="none" w:sz="0" w:space="0" w:color="000000"/>
-                <w:left w:val="none" w:sz="0" w:space="0" w:color="000000"/>
-                <w:right w:val="none" w:sz="0" w:space="0" w:color="000000"/>
-              </w:pBdr>
-              <w:spacing w:after="100" w:before="100" w:line="240"/>
-              <w:ind w:firstLine="0" w:left="100" w:right="100"/>
-            </w:pPr>
-            <w:r>
-              <w:rPr>
-                <w:rFonts w:ascii="Helvetica" w:hAnsi="Helvetica" w:eastAsia="Helvetica" w:cs="Helvetica"/>
-                <w:i w:val="false"/>
-                <w:b w:val="false"/>
-                <w:u w:val="none"/>
-                <w:sz w:val="22"/>
-                <w:szCs w:val="22"/>
-                <w:color w:val="000000"/>
-              </w:rPr>
-              <w:t xml:space="preserve">30.4</w:t>
+              <w:t xml:space="preserve">69.5</w:t>
+            </w:r>
+          </w:p>
+        </w:tc>
+        <w:tc>
+          <w:tcPr>
+            <w:tcBorders>
+              <w:bottom w:val="none" w:sz="0" w:space="0" w:color="000000"/>
+              <w:top w:val="none" w:sz="0" w:space="0" w:color="000000"/>
+              <w:left w:val="none" w:sz="0" w:space="0" w:color="000000"/>
+              <w:right w:val="none" w:sz="0" w:space="0" w:color="000000"/>
+            </w:tcBorders>
+            <w:shd w:val="clear" w:color="auto" w:fill="FFFFFF"/>
+            <w:tcMar>
+              <w:top w:w="0" w:type="dxa"/>
+              <w:bottom w:w="0" w:type="dxa"/>
+              <w:left w:w="0" w:type="dxa"/>
+              <w:right w:w="0" w:type="dxa"/>
+            </w:tcMar>
+            <w:vAlign w:val="center"/>
+          </w:tcPr>
+          <w:p>
+            <w:pPr>
+              <w:pStyle w:val="Normal"/>
+              <w:jc w:val="left"/>
+              <w:pBdr>
+                <w:bottom w:val="none" w:sz="0" w:space="0" w:color="000000"/>
+                <w:top w:val="none" w:sz="0" w:space="0" w:color="000000"/>
+                <w:left w:val="none" w:sz="0" w:space="0" w:color="000000"/>
+                <w:right w:val="none" w:sz="0" w:space="0" w:color="000000"/>
+              </w:pBdr>
+              <w:spacing w:after="100" w:before="100" w:line="240"/>
+              <w:ind w:firstLine="0" w:left="100" w:right="100"/>
+            </w:pPr>
+            <w:r>
+              <w:rPr>
+                <w:rFonts w:ascii="Helvetica" w:hAnsi="Helvetica" w:eastAsia="Helvetica" w:cs="Helvetica"/>
+                <w:i w:val="false"/>
+                <w:b w:val="false"/>
+                <w:u w:val="none"/>
+                <w:sz w:val="22"/>
+                <w:szCs w:val="22"/>
+                <w:color w:val="000000"/>
+              </w:rPr>
+              <w:t xml:space="preserve">30.5</w:t>
             </w:r>
           </w:p>
         </w:tc>
@@ -3999,7 +3999,7 @@
                 <w:szCs w:val="22"/>
                 <w:color w:val="000000"/>
               </w:rPr>
-              <w:t xml:space="preserve">20905</w:t>
+              <w:t xml:space="preserve">20902</w:t>
             </w:r>
           </w:p>
         </w:tc>
@@ -4087,7 +4087,7 @@
                 <w:szCs w:val="22"/>
                 <w:color w:val="000000"/>
               </w:rPr>
-              <w:t xml:space="preserve">26920</w:t>
+              <w:t xml:space="preserve">26917</w:t>
             </w:r>
           </w:p>
         </w:tc>

</xml_diff>

<commit_message>
add css 2019 and css2021
</commit_message>
<xml_diff>
--- a/table/table.docx
+++ b/table/table.docx
@@ -383,7 +383,7 @@
                 <w:szCs w:val="22"/>
                 <w:color w:val="000000"/>
               </w:rPr>
-              <w:t xml:space="preserve">511</w:t>
+              <w:t xml:space="preserve">425</w:t>
             </w:r>
           </w:p>
         </w:tc>
@@ -427,7 +427,7 @@
                 <w:szCs w:val="22"/>
                 <w:color w:val="000000"/>
               </w:rPr>
-              <w:t xml:space="preserve">936</w:t>
+              <w:t xml:space="preserve">1145</w:t>
             </w:r>
           </w:p>
         </w:tc>
@@ -471,7 +471,7 @@
                 <w:szCs w:val="22"/>
                 <w:color w:val="000000"/>
               </w:rPr>
-              <w:t xml:space="preserve">1447</w:t>
+              <w:t xml:space="preserve">1570</w:t>
             </w:r>
           </w:p>
         </w:tc>
@@ -609,51 +609,51 @@
                 <w:szCs w:val="22"/>
                 <w:color w:val="000000"/>
               </w:rPr>
-              <w:t xml:space="preserve">35.3</w:t>
-            </w:r>
-          </w:p>
-        </w:tc>
-        <w:tc>
-          <w:tcPr>
-            <w:tcBorders>
-              <w:bottom w:val="none" w:sz="0" w:space="0" w:color="000000"/>
-              <w:top w:val="none" w:sz="0" w:space="0" w:color="000000"/>
-              <w:left w:val="none" w:sz="0" w:space="0" w:color="000000"/>
-              <w:right w:val="none" w:sz="0" w:space="0" w:color="000000"/>
-            </w:tcBorders>
-            <w:shd w:val="clear" w:color="auto" w:fill="FFFFFF"/>
-            <w:tcMar>
-              <w:top w:w="0" w:type="dxa"/>
-              <w:bottom w:w="0" w:type="dxa"/>
-              <w:left w:w="0" w:type="dxa"/>
-              <w:right w:w="0" w:type="dxa"/>
-            </w:tcMar>
-            <w:vAlign w:val="center"/>
-          </w:tcPr>
-          <w:p>
-            <w:pPr>
-              <w:pStyle w:val="Normal"/>
-              <w:jc w:val="left"/>
-              <w:pBdr>
-                <w:bottom w:val="none" w:sz="0" w:space="0" w:color="000000"/>
-                <w:top w:val="none" w:sz="0" w:space="0" w:color="000000"/>
-                <w:left w:val="none" w:sz="0" w:space="0" w:color="000000"/>
-                <w:right w:val="none" w:sz="0" w:space="0" w:color="000000"/>
-              </w:pBdr>
-              <w:spacing w:after="100" w:before="100" w:line="240"/>
-              <w:ind w:firstLine="0" w:left="100" w:right="100"/>
-            </w:pPr>
-            <w:r>
-              <w:rPr>
-                <w:rFonts w:ascii="Helvetica" w:hAnsi="Helvetica" w:eastAsia="Helvetica" w:cs="Helvetica"/>
-                <w:i w:val="false"/>
-                <w:b w:val="false"/>
-                <w:u w:val="none"/>
-                <w:sz w:val="22"/>
-                <w:szCs w:val="22"/>
-                <w:color w:val="000000"/>
-              </w:rPr>
-              <w:t xml:space="preserve">64.7</w:t>
+              <w:t xml:space="preserve">27.1</w:t>
+            </w:r>
+          </w:p>
+        </w:tc>
+        <w:tc>
+          <w:tcPr>
+            <w:tcBorders>
+              <w:bottom w:val="none" w:sz="0" w:space="0" w:color="000000"/>
+              <w:top w:val="none" w:sz="0" w:space="0" w:color="000000"/>
+              <w:left w:val="none" w:sz="0" w:space="0" w:color="000000"/>
+              <w:right w:val="none" w:sz="0" w:space="0" w:color="000000"/>
+            </w:tcBorders>
+            <w:shd w:val="clear" w:color="auto" w:fill="FFFFFF"/>
+            <w:tcMar>
+              <w:top w:w="0" w:type="dxa"/>
+              <w:bottom w:w="0" w:type="dxa"/>
+              <w:left w:w="0" w:type="dxa"/>
+              <w:right w:w="0" w:type="dxa"/>
+            </w:tcMar>
+            <w:vAlign w:val="center"/>
+          </w:tcPr>
+          <w:p>
+            <w:pPr>
+              <w:pStyle w:val="Normal"/>
+              <w:jc w:val="left"/>
+              <w:pBdr>
+                <w:bottom w:val="none" w:sz="0" w:space="0" w:color="000000"/>
+                <w:top w:val="none" w:sz="0" w:space="0" w:color="000000"/>
+                <w:left w:val="none" w:sz="0" w:space="0" w:color="000000"/>
+                <w:right w:val="none" w:sz="0" w:space="0" w:color="000000"/>
+              </w:pBdr>
+              <w:spacing w:after="100" w:before="100" w:line="240"/>
+              <w:ind w:firstLine="0" w:left="100" w:right="100"/>
+            </w:pPr>
+            <w:r>
+              <w:rPr>
+                <w:rFonts w:ascii="Helvetica" w:hAnsi="Helvetica" w:eastAsia="Helvetica" w:cs="Helvetica"/>
+                <w:i w:val="false"/>
+                <w:b w:val="false"/>
+                <w:u w:val="none"/>
+                <w:sz w:val="22"/>
+                <w:szCs w:val="22"/>
+                <w:color w:val="000000"/>
+              </w:rPr>
+              <w:t xml:space="preserve">72.9</w:t>
             </w:r>
           </w:p>
         </w:tc>
@@ -835,95 +835,95 @@
                 <w:szCs w:val="22"/>
                 <w:color w:val="000000"/>
               </w:rPr>
-              <w:t xml:space="preserve">4204</w:t>
-            </w:r>
-          </w:p>
-        </w:tc>
-        <w:tc>
-          <w:tcPr>
-            <w:tcBorders>
-              <w:bottom w:val="none" w:sz="0" w:space="0" w:color="000000"/>
-              <w:top w:val="none" w:sz="0" w:space="0" w:color="000000"/>
-              <w:left w:val="none" w:sz="0" w:space="0" w:color="000000"/>
-              <w:right w:val="none" w:sz="0" w:space="0" w:color="000000"/>
-            </w:tcBorders>
-            <w:shd w:val="clear" w:color="auto" w:fill="FFFFFF"/>
-            <w:tcMar>
-              <w:top w:w="0" w:type="dxa"/>
-              <w:bottom w:w="0" w:type="dxa"/>
-              <w:left w:w="0" w:type="dxa"/>
-              <w:right w:w="0" w:type="dxa"/>
-            </w:tcMar>
-            <w:vAlign w:val="center"/>
-          </w:tcPr>
-          <w:p>
-            <w:pPr>
-              <w:pStyle w:val="Normal"/>
-              <w:jc w:val="left"/>
-              <w:pBdr>
-                <w:bottom w:val="none" w:sz="0" w:space="0" w:color="000000"/>
-                <w:top w:val="none" w:sz="0" w:space="0" w:color="000000"/>
-                <w:left w:val="none" w:sz="0" w:space="0" w:color="000000"/>
-                <w:right w:val="none" w:sz="0" w:space="0" w:color="000000"/>
-              </w:pBdr>
-              <w:spacing w:after="100" w:before="100" w:line="240"/>
-              <w:ind w:firstLine="0" w:left="100" w:right="100"/>
-            </w:pPr>
-            <w:r>
-              <w:rPr>
-                <w:rFonts w:ascii="Helvetica" w:hAnsi="Helvetica" w:eastAsia="Helvetica" w:cs="Helvetica"/>
-                <w:i w:val="false"/>
-                <w:b w:val="false"/>
-                <w:u w:val="none"/>
-                <w:sz w:val="22"/>
-                <w:szCs w:val="22"/>
-                <w:color w:val="000000"/>
-              </w:rPr>
-              <w:t xml:space="preserve">751</w:t>
-            </w:r>
-          </w:p>
-        </w:tc>
-        <w:tc>
-          <w:tcPr>
-            <w:tcBorders>
-              <w:bottom w:val="none" w:sz="0" w:space="0" w:color="000000"/>
-              <w:top w:val="none" w:sz="0" w:space="0" w:color="000000"/>
-              <w:left w:val="none" w:sz="0" w:space="0" w:color="000000"/>
-              <w:right w:val="none" w:sz="0" w:space="0" w:color="000000"/>
-            </w:tcBorders>
-            <w:shd w:val="clear" w:color="auto" w:fill="FFFFFF"/>
-            <w:tcMar>
-              <w:top w:w="0" w:type="dxa"/>
-              <w:bottom w:w="0" w:type="dxa"/>
-              <w:left w:w="0" w:type="dxa"/>
-              <w:right w:w="0" w:type="dxa"/>
-            </w:tcMar>
-            <w:vAlign w:val="center"/>
-          </w:tcPr>
-          <w:p>
-            <w:pPr>
-              <w:pStyle w:val="Normal"/>
-              <w:jc w:val="left"/>
-              <w:pBdr>
-                <w:bottom w:val="none" w:sz="0" w:space="0" w:color="000000"/>
-                <w:top w:val="none" w:sz="0" w:space="0" w:color="000000"/>
-                <w:left w:val="none" w:sz="0" w:space="0" w:color="000000"/>
-                <w:right w:val="none" w:sz="0" w:space="0" w:color="000000"/>
-              </w:pBdr>
-              <w:spacing w:after="100" w:before="100" w:line="240"/>
-              <w:ind w:firstLine="0" w:left="100" w:right="100"/>
-            </w:pPr>
-            <w:r>
-              <w:rPr>
-                <w:rFonts w:ascii="Helvetica" w:hAnsi="Helvetica" w:eastAsia="Helvetica" w:cs="Helvetica"/>
-                <w:i w:val="false"/>
-                <w:b w:val="false"/>
-                <w:u w:val="none"/>
-                <w:sz w:val="22"/>
-                <w:szCs w:val="22"/>
-                <w:color w:val="000000"/>
-              </w:rPr>
-              <w:t xml:space="preserve">4955</w:t>
+              <w:t xml:space="preserve">4128</w:t>
+            </w:r>
+          </w:p>
+        </w:tc>
+        <w:tc>
+          <w:tcPr>
+            <w:tcBorders>
+              <w:bottom w:val="none" w:sz="0" w:space="0" w:color="000000"/>
+              <w:top w:val="none" w:sz="0" w:space="0" w:color="000000"/>
+              <w:left w:val="none" w:sz="0" w:space="0" w:color="000000"/>
+              <w:right w:val="none" w:sz="0" w:space="0" w:color="000000"/>
+            </w:tcBorders>
+            <w:shd w:val="clear" w:color="auto" w:fill="FFFFFF"/>
+            <w:tcMar>
+              <w:top w:w="0" w:type="dxa"/>
+              <w:bottom w:w="0" w:type="dxa"/>
+              <w:left w:w="0" w:type="dxa"/>
+              <w:right w:w="0" w:type="dxa"/>
+            </w:tcMar>
+            <w:vAlign w:val="center"/>
+          </w:tcPr>
+          <w:p>
+            <w:pPr>
+              <w:pStyle w:val="Normal"/>
+              <w:jc w:val="left"/>
+              <w:pBdr>
+                <w:bottom w:val="none" w:sz="0" w:space="0" w:color="000000"/>
+                <w:top w:val="none" w:sz="0" w:space="0" w:color="000000"/>
+                <w:left w:val="none" w:sz="0" w:space="0" w:color="000000"/>
+                <w:right w:val="none" w:sz="0" w:space="0" w:color="000000"/>
+              </w:pBdr>
+              <w:spacing w:after="100" w:before="100" w:line="240"/>
+              <w:ind w:firstLine="0" w:left="100" w:right="100"/>
+            </w:pPr>
+            <w:r>
+              <w:rPr>
+                <w:rFonts w:ascii="Helvetica" w:hAnsi="Helvetica" w:eastAsia="Helvetica" w:cs="Helvetica"/>
+                <w:i w:val="false"/>
+                <w:b w:val="false"/>
+                <w:u w:val="none"/>
+                <w:sz w:val="22"/>
+                <w:szCs w:val="22"/>
+                <w:color w:val="000000"/>
+              </w:rPr>
+              <w:t xml:space="preserve">905</w:t>
+            </w:r>
+          </w:p>
+        </w:tc>
+        <w:tc>
+          <w:tcPr>
+            <w:tcBorders>
+              <w:bottom w:val="none" w:sz="0" w:space="0" w:color="000000"/>
+              <w:top w:val="none" w:sz="0" w:space="0" w:color="000000"/>
+              <w:left w:val="none" w:sz="0" w:space="0" w:color="000000"/>
+              <w:right w:val="none" w:sz="0" w:space="0" w:color="000000"/>
+            </w:tcBorders>
+            <w:shd w:val="clear" w:color="auto" w:fill="FFFFFF"/>
+            <w:tcMar>
+              <w:top w:w="0" w:type="dxa"/>
+              <w:bottom w:w="0" w:type="dxa"/>
+              <w:left w:w="0" w:type="dxa"/>
+              <w:right w:w="0" w:type="dxa"/>
+            </w:tcMar>
+            <w:vAlign w:val="center"/>
+          </w:tcPr>
+          <w:p>
+            <w:pPr>
+              <w:pStyle w:val="Normal"/>
+              <w:jc w:val="left"/>
+              <w:pBdr>
+                <w:bottom w:val="none" w:sz="0" w:space="0" w:color="000000"/>
+                <w:top w:val="none" w:sz="0" w:space="0" w:color="000000"/>
+                <w:left w:val="none" w:sz="0" w:space="0" w:color="000000"/>
+                <w:right w:val="none" w:sz="0" w:space="0" w:color="000000"/>
+              </w:pBdr>
+              <w:spacing w:after="100" w:before="100" w:line="240"/>
+              <w:ind w:firstLine="0" w:left="100" w:right="100"/>
+            </w:pPr>
+            <w:r>
+              <w:rPr>
+                <w:rFonts w:ascii="Helvetica" w:hAnsi="Helvetica" w:eastAsia="Helvetica" w:cs="Helvetica"/>
+                <w:i w:val="false"/>
+                <w:b w:val="false"/>
+                <w:u w:val="none"/>
+                <w:sz w:val="22"/>
+                <w:szCs w:val="22"/>
+                <w:color w:val="000000"/>
+              </w:rPr>
+              <w:t xml:space="preserve">5033</w:t>
             </w:r>
           </w:p>
         </w:tc>
@@ -1061,51 +1061,51 @@
                 <w:szCs w:val="22"/>
                 <w:color w:val="000000"/>
               </w:rPr>
-              <w:t xml:space="preserve">84.8</w:t>
-            </w:r>
-          </w:p>
-        </w:tc>
-        <w:tc>
-          <w:tcPr>
-            <w:tcBorders>
-              <w:bottom w:val="none" w:sz="0" w:space="0" w:color="000000"/>
-              <w:top w:val="none" w:sz="0" w:space="0" w:color="000000"/>
-              <w:left w:val="none" w:sz="0" w:space="0" w:color="000000"/>
-              <w:right w:val="none" w:sz="0" w:space="0" w:color="000000"/>
-            </w:tcBorders>
-            <w:shd w:val="clear" w:color="auto" w:fill="FFFFFF"/>
-            <w:tcMar>
-              <w:top w:w="0" w:type="dxa"/>
-              <w:bottom w:w="0" w:type="dxa"/>
-              <w:left w:w="0" w:type="dxa"/>
-              <w:right w:w="0" w:type="dxa"/>
-            </w:tcMar>
-            <w:vAlign w:val="center"/>
-          </w:tcPr>
-          <w:p>
-            <w:pPr>
-              <w:pStyle w:val="Normal"/>
-              <w:jc w:val="left"/>
-              <w:pBdr>
-                <w:bottom w:val="none" w:sz="0" w:space="0" w:color="000000"/>
-                <w:top w:val="none" w:sz="0" w:space="0" w:color="000000"/>
-                <w:left w:val="none" w:sz="0" w:space="0" w:color="000000"/>
-                <w:right w:val="none" w:sz="0" w:space="0" w:color="000000"/>
-              </w:pBdr>
-              <w:spacing w:after="100" w:before="100" w:line="240"/>
-              <w:ind w:firstLine="0" w:left="100" w:right="100"/>
-            </w:pPr>
-            <w:r>
-              <w:rPr>
-                <w:rFonts w:ascii="Helvetica" w:hAnsi="Helvetica" w:eastAsia="Helvetica" w:cs="Helvetica"/>
-                <w:i w:val="false"/>
-                <w:b w:val="false"/>
-                <w:u w:val="none"/>
-                <w:sz w:val="22"/>
-                <w:szCs w:val="22"/>
-                <w:color w:val="000000"/>
-              </w:rPr>
-              <w:t xml:space="preserve">15.2</w:t>
+              <w:t xml:space="preserve">82.0</w:t>
+            </w:r>
+          </w:p>
+        </w:tc>
+        <w:tc>
+          <w:tcPr>
+            <w:tcBorders>
+              <w:bottom w:val="none" w:sz="0" w:space="0" w:color="000000"/>
+              <w:top w:val="none" w:sz="0" w:space="0" w:color="000000"/>
+              <w:left w:val="none" w:sz="0" w:space="0" w:color="000000"/>
+              <w:right w:val="none" w:sz="0" w:space="0" w:color="000000"/>
+            </w:tcBorders>
+            <w:shd w:val="clear" w:color="auto" w:fill="FFFFFF"/>
+            <w:tcMar>
+              <w:top w:w="0" w:type="dxa"/>
+              <w:bottom w:w="0" w:type="dxa"/>
+              <w:left w:w="0" w:type="dxa"/>
+              <w:right w:w="0" w:type="dxa"/>
+            </w:tcMar>
+            <w:vAlign w:val="center"/>
+          </w:tcPr>
+          <w:p>
+            <w:pPr>
+              <w:pStyle w:val="Normal"/>
+              <w:jc w:val="left"/>
+              <w:pBdr>
+                <w:bottom w:val="none" w:sz="0" w:space="0" w:color="000000"/>
+                <w:top w:val="none" w:sz="0" w:space="0" w:color="000000"/>
+                <w:left w:val="none" w:sz="0" w:space="0" w:color="000000"/>
+                <w:right w:val="none" w:sz="0" w:space="0" w:color="000000"/>
+              </w:pBdr>
+              <w:spacing w:after="100" w:before="100" w:line="240"/>
+              <w:ind w:firstLine="0" w:left="100" w:right="100"/>
+            </w:pPr>
+            <w:r>
+              <w:rPr>
+                <w:rFonts w:ascii="Helvetica" w:hAnsi="Helvetica" w:eastAsia="Helvetica" w:cs="Helvetica"/>
+                <w:i w:val="false"/>
+                <w:b w:val="false"/>
+                <w:u w:val="none"/>
+                <w:sz w:val="22"/>
+                <w:szCs w:val="22"/>
+                <w:color w:val="000000"/>
+              </w:rPr>
+              <w:t xml:space="preserve">18.0</w:t>
             </w:r>
           </w:p>
         </w:tc>
@@ -1287,95 +1287,95 @@
                 <w:szCs w:val="22"/>
                 <w:color w:val="000000"/>
               </w:rPr>
-              <w:t xml:space="preserve">2381</w:t>
-            </w:r>
-          </w:p>
-        </w:tc>
-        <w:tc>
-          <w:tcPr>
-            <w:tcBorders>
-              <w:bottom w:val="none" w:sz="0" w:space="0" w:color="000000"/>
-              <w:top w:val="none" w:sz="0" w:space="0" w:color="000000"/>
-              <w:left w:val="none" w:sz="0" w:space="0" w:color="000000"/>
-              <w:right w:val="none" w:sz="0" w:space="0" w:color="000000"/>
-            </w:tcBorders>
-            <w:shd w:val="clear" w:color="auto" w:fill="FFFFFF"/>
-            <w:tcMar>
-              <w:top w:w="0" w:type="dxa"/>
-              <w:bottom w:w="0" w:type="dxa"/>
-              <w:left w:w="0" w:type="dxa"/>
-              <w:right w:w="0" w:type="dxa"/>
-            </w:tcMar>
-            <w:vAlign w:val="center"/>
-          </w:tcPr>
-          <w:p>
-            <w:pPr>
-              <w:pStyle w:val="Normal"/>
-              <w:jc w:val="left"/>
-              <w:pBdr>
-                <w:bottom w:val="none" w:sz="0" w:space="0" w:color="000000"/>
-                <w:top w:val="none" w:sz="0" w:space="0" w:color="000000"/>
-                <w:left w:val="none" w:sz="0" w:space="0" w:color="000000"/>
-                <w:right w:val="none" w:sz="0" w:space="0" w:color="000000"/>
-              </w:pBdr>
-              <w:spacing w:after="100" w:before="100" w:line="240"/>
-              <w:ind w:firstLine="0" w:left="100" w:right="100"/>
-            </w:pPr>
-            <w:r>
-              <w:rPr>
-                <w:rFonts w:ascii="Helvetica" w:hAnsi="Helvetica" w:eastAsia="Helvetica" w:cs="Helvetica"/>
-                <w:i w:val="false"/>
-                <w:b w:val="false"/>
-                <w:u w:val="none"/>
-                <w:sz w:val="22"/>
-                <w:szCs w:val="22"/>
-                <w:color w:val="000000"/>
-              </w:rPr>
-              <w:t xml:space="preserve">449</w:t>
-            </w:r>
-          </w:p>
-        </w:tc>
-        <w:tc>
-          <w:tcPr>
-            <w:tcBorders>
-              <w:bottom w:val="none" w:sz="0" w:space="0" w:color="000000"/>
-              <w:top w:val="none" w:sz="0" w:space="0" w:color="000000"/>
-              <w:left w:val="none" w:sz="0" w:space="0" w:color="000000"/>
-              <w:right w:val="none" w:sz="0" w:space="0" w:color="000000"/>
-            </w:tcBorders>
-            <w:shd w:val="clear" w:color="auto" w:fill="FFFFFF"/>
-            <w:tcMar>
-              <w:top w:w="0" w:type="dxa"/>
-              <w:bottom w:w="0" w:type="dxa"/>
-              <w:left w:w="0" w:type="dxa"/>
-              <w:right w:w="0" w:type="dxa"/>
-            </w:tcMar>
-            <w:vAlign w:val="center"/>
-          </w:tcPr>
-          <w:p>
-            <w:pPr>
-              <w:pStyle w:val="Normal"/>
-              <w:jc w:val="left"/>
-              <w:pBdr>
-                <w:bottom w:val="none" w:sz="0" w:space="0" w:color="000000"/>
-                <w:top w:val="none" w:sz="0" w:space="0" w:color="000000"/>
-                <w:left w:val="none" w:sz="0" w:space="0" w:color="000000"/>
-                <w:right w:val="none" w:sz="0" w:space="0" w:color="000000"/>
-              </w:pBdr>
-              <w:spacing w:after="100" w:before="100" w:line="240"/>
-              <w:ind w:firstLine="0" w:left="100" w:right="100"/>
-            </w:pPr>
-            <w:r>
-              <w:rPr>
-                <w:rFonts w:ascii="Helvetica" w:hAnsi="Helvetica" w:eastAsia="Helvetica" w:cs="Helvetica"/>
-                <w:i w:val="false"/>
-                <w:b w:val="false"/>
-                <w:u w:val="none"/>
-                <w:sz w:val="22"/>
-                <w:szCs w:val="22"/>
-                <w:color w:val="000000"/>
-              </w:rPr>
-              <w:t xml:space="preserve">2830</w:t>
+              <w:t xml:space="preserve">2944</w:t>
+            </w:r>
+          </w:p>
+        </w:tc>
+        <w:tc>
+          <w:tcPr>
+            <w:tcBorders>
+              <w:bottom w:val="none" w:sz="0" w:space="0" w:color="000000"/>
+              <w:top w:val="none" w:sz="0" w:space="0" w:color="000000"/>
+              <w:left w:val="none" w:sz="0" w:space="0" w:color="000000"/>
+              <w:right w:val="none" w:sz="0" w:space="0" w:color="000000"/>
+            </w:tcBorders>
+            <w:shd w:val="clear" w:color="auto" w:fill="FFFFFF"/>
+            <w:tcMar>
+              <w:top w:w="0" w:type="dxa"/>
+              <w:bottom w:w="0" w:type="dxa"/>
+              <w:left w:w="0" w:type="dxa"/>
+              <w:right w:w="0" w:type="dxa"/>
+            </w:tcMar>
+            <w:vAlign w:val="center"/>
+          </w:tcPr>
+          <w:p>
+            <w:pPr>
+              <w:pStyle w:val="Normal"/>
+              <w:jc w:val="left"/>
+              <w:pBdr>
+                <w:bottom w:val="none" w:sz="0" w:space="0" w:color="000000"/>
+                <w:top w:val="none" w:sz="0" w:space="0" w:color="000000"/>
+                <w:left w:val="none" w:sz="0" w:space="0" w:color="000000"/>
+                <w:right w:val="none" w:sz="0" w:space="0" w:color="000000"/>
+              </w:pBdr>
+              <w:spacing w:after="100" w:before="100" w:line="240"/>
+              <w:ind w:firstLine="0" w:left="100" w:right="100"/>
+            </w:pPr>
+            <w:r>
+              <w:rPr>
+                <w:rFonts w:ascii="Helvetica" w:hAnsi="Helvetica" w:eastAsia="Helvetica" w:cs="Helvetica"/>
+                <w:i w:val="false"/>
+                <w:b w:val="false"/>
+                <w:u w:val="none"/>
+                <w:sz w:val="22"/>
+                <w:szCs w:val="22"/>
+                <w:color w:val="000000"/>
+              </w:rPr>
+              <w:t xml:space="preserve">536</w:t>
+            </w:r>
+          </w:p>
+        </w:tc>
+        <w:tc>
+          <w:tcPr>
+            <w:tcBorders>
+              <w:bottom w:val="none" w:sz="0" w:space="0" w:color="000000"/>
+              <w:top w:val="none" w:sz="0" w:space="0" w:color="000000"/>
+              <w:left w:val="none" w:sz="0" w:space="0" w:color="000000"/>
+              <w:right w:val="none" w:sz="0" w:space="0" w:color="000000"/>
+            </w:tcBorders>
+            <w:shd w:val="clear" w:color="auto" w:fill="FFFFFF"/>
+            <w:tcMar>
+              <w:top w:w="0" w:type="dxa"/>
+              <w:bottom w:w="0" w:type="dxa"/>
+              <w:left w:w="0" w:type="dxa"/>
+              <w:right w:w="0" w:type="dxa"/>
+            </w:tcMar>
+            <w:vAlign w:val="center"/>
+          </w:tcPr>
+          <w:p>
+            <w:pPr>
+              <w:pStyle w:val="Normal"/>
+              <w:jc w:val="left"/>
+              <w:pBdr>
+                <w:bottom w:val="none" w:sz="0" w:space="0" w:color="000000"/>
+                <w:top w:val="none" w:sz="0" w:space="0" w:color="000000"/>
+                <w:left w:val="none" w:sz="0" w:space="0" w:color="000000"/>
+                <w:right w:val="none" w:sz="0" w:space="0" w:color="000000"/>
+              </w:pBdr>
+              <w:spacing w:after="100" w:before="100" w:line="240"/>
+              <w:ind w:firstLine="0" w:left="100" w:right="100"/>
+            </w:pPr>
+            <w:r>
+              <w:rPr>
+                <w:rFonts w:ascii="Helvetica" w:hAnsi="Helvetica" w:eastAsia="Helvetica" w:cs="Helvetica"/>
+                <w:i w:val="false"/>
+                <w:b w:val="false"/>
+                <w:u w:val="none"/>
+                <w:sz w:val="22"/>
+                <w:szCs w:val="22"/>
+                <w:color w:val="000000"/>
+              </w:rPr>
+              <w:t xml:space="preserve">3480</w:t>
             </w:r>
           </w:p>
         </w:tc>
@@ -1513,51 +1513,51 @@
                 <w:szCs w:val="22"/>
                 <w:color w:val="000000"/>
               </w:rPr>
-              <w:t xml:space="preserve">84.1</w:t>
-            </w:r>
-          </w:p>
-        </w:tc>
-        <w:tc>
-          <w:tcPr>
-            <w:tcBorders>
-              <w:bottom w:val="none" w:sz="0" w:space="0" w:color="000000"/>
-              <w:top w:val="none" w:sz="0" w:space="0" w:color="000000"/>
-              <w:left w:val="none" w:sz="0" w:space="0" w:color="000000"/>
-              <w:right w:val="none" w:sz="0" w:space="0" w:color="000000"/>
-            </w:tcBorders>
-            <w:shd w:val="clear" w:color="auto" w:fill="FFFFFF"/>
-            <w:tcMar>
-              <w:top w:w="0" w:type="dxa"/>
-              <w:bottom w:w="0" w:type="dxa"/>
-              <w:left w:w="0" w:type="dxa"/>
-              <w:right w:w="0" w:type="dxa"/>
-            </w:tcMar>
-            <w:vAlign w:val="center"/>
-          </w:tcPr>
-          <w:p>
-            <w:pPr>
-              <w:pStyle w:val="Normal"/>
-              <w:jc w:val="left"/>
-              <w:pBdr>
-                <w:bottom w:val="none" w:sz="0" w:space="0" w:color="000000"/>
-                <w:top w:val="none" w:sz="0" w:space="0" w:color="000000"/>
-                <w:left w:val="none" w:sz="0" w:space="0" w:color="000000"/>
-                <w:right w:val="none" w:sz="0" w:space="0" w:color="000000"/>
-              </w:pBdr>
-              <w:spacing w:after="100" w:before="100" w:line="240"/>
-              <w:ind w:firstLine="0" w:left="100" w:right="100"/>
-            </w:pPr>
-            <w:r>
-              <w:rPr>
-                <w:rFonts w:ascii="Helvetica" w:hAnsi="Helvetica" w:eastAsia="Helvetica" w:cs="Helvetica"/>
-                <w:i w:val="false"/>
-                <w:b w:val="false"/>
-                <w:u w:val="none"/>
-                <w:sz w:val="22"/>
-                <w:szCs w:val="22"/>
-                <w:color w:val="000000"/>
-              </w:rPr>
-              <w:t xml:space="preserve">15.9</w:t>
+              <w:t xml:space="preserve">84.6</w:t>
+            </w:r>
+          </w:p>
+        </w:tc>
+        <w:tc>
+          <w:tcPr>
+            <w:tcBorders>
+              <w:bottom w:val="none" w:sz="0" w:space="0" w:color="000000"/>
+              <w:top w:val="none" w:sz="0" w:space="0" w:color="000000"/>
+              <w:left w:val="none" w:sz="0" w:space="0" w:color="000000"/>
+              <w:right w:val="none" w:sz="0" w:space="0" w:color="000000"/>
+            </w:tcBorders>
+            <w:shd w:val="clear" w:color="auto" w:fill="FFFFFF"/>
+            <w:tcMar>
+              <w:top w:w="0" w:type="dxa"/>
+              <w:bottom w:w="0" w:type="dxa"/>
+              <w:left w:w="0" w:type="dxa"/>
+              <w:right w:w="0" w:type="dxa"/>
+            </w:tcMar>
+            <w:vAlign w:val="center"/>
+          </w:tcPr>
+          <w:p>
+            <w:pPr>
+              <w:pStyle w:val="Normal"/>
+              <w:jc w:val="left"/>
+              <w:pBdr>
+                <w:bottom w:val="none" w:sz="0" w:space="0" w:color="000000"/>
+                <w:top w:val="none" w:sz="0" w:space="0" w:color="000000"/>
+                <w:left w:val="none" w:sz="0" w:space="0" w:color="000000"/>
+                <w:right w:val="none" w:sz="0" w:space="0" w:color="000000"/>
+              </w:pBdr>
+              <w:spacing w:after="100" w:before="100" w:line="240"/>
+              <w:ind w:firstLine="0" w:left="100" w:right="100"/>
+            </w:pPr>
+            <w:r>
+              <w:rPr>
+                <w:rFonts w:ascii="Helvetica" w:hAnsi="Helvetica" w:eastAsia="Helvetica" w:cs="Helvetica"/>
+                <w:i w:val="false"/>
+                <w:b w:val="false"/>
+                <w:u w:val="none"/>
+                <w:sz w:val="22"/>
+                <w:szCs w:val="22"/>
+                <w:color w:val="000000"/>
+              </w:rPr>
+              <w:t xml:space="preserve">15.4</w:t>
             </w:r>
           </w:p>
         </w:tc>
@@ -1739,95 +1739,95 @@
                 <w:szCs w:val="22"/>
                 <w:color w:val="000000"/>
               </w:rPr>
-              <w:t xml:space="preserve">580</w:t>
-            </w:r>
-          </w:p>
-        </w:tc>
-        <w:tc>
-          <w:tcPr>
-            <w:tcBorders>
-              <w:bottom w:val="none" w:sz="0" w:space="0" w:color="000000"/>
-              <w:top w:val="none" w:sz="0" w:space="0" w:color="000000"/>
-              <w:left w:val="none" w:sz="0" w:space="0" w:color="000000"/>
-              <w:right w:val="none" w:sz="0" w:space="0" w:color="000000"/>
-            </w:tcBorders>
-            <w:shd w:val="clear" w:color="auto" w:fill="FFFFFF"/>
-            <w:tcMar>
-              <w:top w:w="0" w:type="dxa"/>
-              <w:bottom w:w="0" w:type="dxa"/>
-              <w:left w:w="0" w:type="dxa"/>
-              <w:right w:w="0" w:type="dxa"/>
-            </w:tcMar>
-            <w:vAlign w:val="center"/>
-          </w:tcPr>
-          <w:p>
-            <w:pPr>
-              <w:pStyle w:val="Normal"/>
-              <w:jc w:val="left"/>
-              <w:pBdr>
-                <w:bottom w:val="none" w:sz="0" w:space="0" w:color="000000"/>
-                <w:top w:val="none" w:sz="0" w:space="0" w:color="000000"/>
-                <w:left w:val="none" w:sz="0" w:space="0" w:color="000000"/>
-                <w:right w:val="none" w:sz="0" w:space="0" w:color="000000"/>
-              </w:pBdr>
-              <w:spacing w:after="100" w:before="100" w:line="240"/>
-              <w:ind w:firstLine="0" w:left="100" w:right="100"/>
-            </w:pPr>
-            <w:r>
-              <w:rPr>
-                <w:rFonts w:ascii="Helvetica" w:hAnsi="Helvetica" w:eastAsia="Helvetica" w:cs="Helvetica"/>
-                <w:i w:val="false"/>
-                <w:b w:val="false"/>
-                <w:u w:val="none"/>
-                <w:sz w:val="22"/>
-                <w:szCs w:val="22"/>
-                <w:color w:val="000000"/>
-              </w:rPr>
-              <w:t xml:space="preserve">255</w:t>
-            </w:r>
-          </w:p>
-        </w:tc>
-        <w:tc>
-          <w:tcPr>
-            <w:tcBorders>
-              <w:bottom w:val="none" w:sz="0" w:space="0" w:color="000000"/>
-              <w:top w:val="none" w:sz="0" w:space="0" w:color="000000"/>
-              <w:left w:val="none" w:sz="0" w:space="0" w:color="000000"/>
-              <w:right w:val="none" w:sz="0" w:space="0" w:color="000000"/>
-            </w:tcBorders>
-            <w:shd w:val="clear" w:color="auto" w:fill="FFFFFF"/>
-            <w:tcMar>
-              <w:top w:w="0" w:type="dxa"/>
-              <w:bottom w:w="0" w:type="dxa"/>
-              <w:left w:w="0" w:type="dxa"/>
-              <w:right w:w="0" w:type="dxa"/>
-            </w:tcMar>
-            <w:vAlign w:val="center"/>
-          </w:tcPr>
-          <w:p>
-            <w:pPr>
-              <w:pStyle w:val="Normal"/>
-              <w:jc w:val="left"/>
-              <w:pBdr>
-                <w:bottom w:val="none" w:sz="0" w:space="0" w:color="000000"/>
-                <w:top w:val="none" w:sz="0" w:space="0" w:color="000000"/>
-                <w:left w:val="none" w:sz="0" w:space="0" w:color="000000"/>
-                <w:right w:val="none" w:sz="0" w:space="0" w:color="000000"/>
-              </w:pBdr>
-              <w:spacing w:after="100" w:before="100" w:line="240"/>
-              <w:ind w:firstLine="0" w:left="100" w:right="100"/>
-            </w:pPr>
-            <w:r>
-              <w:rPr>
-                <w:rFonts w:ascii="Helvetica" w:hAnsi="Helvetica" w:eastAsia="Helvetica" w:cs="Helvetica"/>
-                <w:i w:val="false"/>
-                <w:b w:val="false"/>
-                <w:u w:val="none"/>
-                <w:sz w:val="22"/>
-                <w:szCs w:val="22"/>
-                <w:color w:val="000000"/>
-              </w:rPr>
-              <w:t xml:space="preserve">835</w:t>
+              <w:t xml:space="preserve">764</w:t>
+            </w:r>
+          </w:p>
+        </w:tc>
+        <w:tc>
+          <w:tcPr>
+            <w:tcBorders>
+              <w:bottom w:val="none" w:sz="0" w:space="0" w:color="000000"/>
+              <w:top w:val="none" w:sz="0" w:space="0" w:color="000000"/>
+              <w:left w:val="none" w:sz="0" w:space="0" w:color="000000"/>
+              <w:right w:val="none" w:sz="0" w:space="0" w:color="000000"/>
+            </w:tcBorders>
+            <w:shd w:val="clear" w:color="auto" w:fill="FFFFFF"/>
+            <w:tcMar>
+              <w:top w:w="0" w:type="dxa"/>
+              <w:bottom w:w="0" w:type="dxa"/>
+              <w:left w:w="0" w:type="dxa"/>
+              <w:right w:w="0" w:type="dxa"/>
+            </w:tcMar>
+            <w:vAlign w:val="center"/>
+          </w:tcPr>
+          <w:p>
+            <w:pPr>
+              <w:pStyle w:val="Normal"/>
+              <w:jc w:val="left"/>
+              <w:pBdr>
+                <w:bottom w:val="none" w:sz="0" w:space="0" w:color="000000"/>
+                <w:top w:val="none" w:sz="0" w:space="0" w:color="000000"/>
+                <w:left w:val="none" w:sz="0" w:space="0" w:color="000000"/>
+                <w:right w:val="none" w:sz="0" w:space="0" w:color="000000"/>
+              </w:pBdr>
+              <w:spacing w:after="100" w:before="100" w:line="240"/>
+              <w:ind w:firstLine="0" w:left="100" w:right="100"/>
+            </w:pPr>
+            <w:r>
+              <w:rPr>
+                <w:rFonts w:ascii="Helvetica" w:hAnsi="Helvetica" w:eastAsia="Helvetica" w:cs="Helvetica"/>
+                <w:i w:val="false"/>
+                <w:b w:val="false"/>
+                <w:u w:val="none"/>
+                <w:sz w:val="22"/>
+                <w:szCs w:val="22"/>
+                <w:color w:val="000000"/>
+              </w:rPr>
+              <w:t xml:space="preserve">286</w:t>
+            </w:r>
+          </w:p>
+        </w:tc>
+        <w:tc>
+          <w:tcPr>
+            <w:tcBorders>
+              <w:bottom w:val="none" w:sz="0" w:space="0" w:color="000000"/>
+              <w:top w:val="none" w:sz="0" w:space="0" w:color="000000"/>
+              <w:left w:val="none" w:sz="0" w:space="0" w:color="000000"/>
+              <w:right w:val="none" w:sz="0" w:space="0" w:color="000000"/>
+            </w:tcBorders>
+            <w:shd w:val="clear" w:color="auto" w:fill="FFFFFF"/>
+            <w:tcMar>
+              <w:top w:w="0" w:type="dxa"/>
+              <w:bottom w:w="0" w:type="dxa"/>
+              <w:left w:w="0" w:type="dxa"/>
+              <w:right w:w="0" w:type="dxa"/>
+            </w:tcMar>
+            <w:vAlign w:val="center"/>
+          </w:tcPr>
+          <w:p>
+            <w:pPr>
+              <w:pStyle w:val="Normal"/>
+              <w:jc w:val="left"/>
+              <w:pBdr>
+                <w:bottom w:val="none" w:sz="0" w:space="0" w:color="000000"/>
+                <w:top w:val="none" w:sz="0" w:space="0" w:color="000000"/>
+                <w:left w:val="none" w:sz="0" w:space="0" w:color="000000"/>
+                <w:right w:val="none" w:sz="0" w:space="0" w:color="000000"/>
+              </w:pBdr>
+              <w:spacing w:after="100" w:before="100" w:line="240"/>
+              <w:ind w:firstLine="0" w:left="100" w:right="100"/>
+            </w:pPr>
+            <w:r>
+              <w:rPr>
+                <w:rFonts w:ascii="Helvetica" w:hAnsi="Helvetica" w:eastAsia="Helvetica" w:cs="Helvetica"/>
+                <w:i w:val="false"/>
+                <w:b w:val="false"/>
+                <w:u w:val="none"/>
+                <w:sz w:val="22"/>
+                <w:szCs w:val="22"/>
+                <w:color w:val="000000"/>
+              </w:rPr>
+              <w:t xml:space="preserve">1050</w:t>
             </w:r>
           </w:p>
         </w:tc>
@@ -1965,51 +1965,51 @@
                 <w:szCs w:val="22"/>
                 <w:color w:val="000000"/>
               </w:rPr>
-              <w:t xml:space="preserve">69.5</w:t>
-            </w:r>
-          </w:p>
-        </w:tc>
-        <w:tc>
-          <w:tcPr>
-            <w:tcBorders>
-              <w:bottom w:val="none" w:sz="0" w:space="0" w:color="000000"/>
-              <w:top w:val="none" w:sz="0" w:space="0" w:color="000000"/>
-              <w:left w:val="none" w:sz="0" w:space="0" w:color="000000"/>
-              <w:right w:val="none" w:sz="0" w:space="0" w:color="000000"/>
-            </w:tcBorders>
-            <w:shd w:val="clear" w:color="auto" w:fill="FFFFFF"/>
-            <w:tcMar>
-              <w:top w:w="0" w:type="dxa"/>
-              <w:bottom w:w="0" w:type="dxa"/>
-              <w:left w:w="0" w:type="dxa"/>
-              <w:right w:w="0" w:type="dxa"/>
-            </w:tcMar>
-            <w:vAlign w:val="center"/>
-          </w:tcPr>
-          <w:p>
-            <w:pPr>
-              <w:pStyle w:val="Normal"/>
-              <w:jc w:val="left"/>
-              <w:pBdr>
-                <w:bottom w:val="none" w:sz="0" w:space="0" w:color="000000"/>
-                <w:top w:val="none" w:sz="0" w:space="0" w:color="000000"/>
-                <w:left w:val="none" w:sz="0" w:space="0" w:color="000000"/>
-                <w:right w:val="none" w:sz="0" w:space="0" w:color="000000"/>
-              </w:pBdr>
-              <w:spacing w:after="100" w:before="100" w:line="240"/>
-              <w:ind w:firstLine="0" w:left="100" w:right="100"/>
-            </w:pPr>
-            <w:r>
-              <w:rPr>
-                <w:rFonts w:ascii="Helvetica" w:hAnsi="Helvetica" w:eastAsia="Helvetica" w:cs="Helvetica"/>
-                <w:i w:val="false"/>
-                <w:b w:val="false"/>
-                <w:u w:val="none"/>
-                <w:sz w:val="22"/>
-                <w:szCs w:val="22"/>
-                <w:color w:val="000000"/>
-              </w:rPr>
-              <w:t xml:space="preserve">30.5</w:t>
+              <w:t xml:space="preserve">72.8</w:t>
+            </w:r>
+          </w:p>
+        </w:tc>
+        <w:tc>
+          <w:tcPr>
+            <w:tcBorders>
+              <w:bottom w:val="none" w:sz="0" w:space="0" w:color="000000"/>
+              <w:top w:val="none" w:sz="0" w:space="0" w:color="000000"/>
+              <w:left w:val="none" w:sz="0" w:space="0" w:color="000000"/>
+              <w:right w:val="none" w:sz="0" w:space="0" w:color="000000"/>
+            </w:tcBorders>
+            <w:shd w:val="clear" w:color="auto" w:fill="FFFFFF"/>
+            <w:tcMar>
+              <w:top w:w="0" w:type="dxa"/>
+              <w:bottom w:w="0" w:type="dxa"/>
+              <w:left w:w="0" w:type="dxa"/>
+              <w:right w:w="0" w:type="dxa"/>
+            </w:tcMar>
+            <w:vAlign w:val="center"/>
+          </w:tcPr>
+          <w:p>
+            <w:pPr>
+              <w:pStyle w:val="Normal"/>
+              <w:jc w:val="left"/>
+              <w:pBdr>
+                <w:bottom w:val="none" w:sz="0" w:space="0" w:color="000000"/>
+                <w:top w:val="none" w:sz="0" w:space="0" w:color="000000"/>
+                <w:left w:val="none" w:sz="0" w:space="0" w:color="000000"/>
+                <w:right w:val="none" w:sz="0" w:space="0" w:color="000000"/>
+              </w:pBdr>
+              <w:spacing w:after="100" w:before="100" w:line="240"/>
+              <w:ind w:firstLine="0" w:left="100" w:right="100"/>
+            </w:pPr>
+            <w:r>
+              <w:rPr>
+                <w:rFonts w:ascii="Helvetica" w:hAnsi="Helvetica" w:eastAsia="Helvetica" w:cs="Helvetica"/>
+                <w:i w:val="false"/>
+                <w:b w:val="false"/>
+                <w:u w:val="none"/>
+                <w:sz w:val="22"/>
+                <w:szCs w:val="22"/>
+                <w:color w:val="000000"/>
+              </w:rPr>
+              <w:t xml:space="preserve">27.2</w:t>
             </w:r>
           </w:p>
         </w:tc>
@@ -2191,95 +2191,95 @@
                 <w:szCs w:val="22"/>
                 <w:color w:val="000000"/>
               </w:rPr>
-              <w:t xml:space="preserve">2664</w:t>
-            </w:r>
-          </w:p>
-        </w:tc>
-        <w:tc>
-          <w:tcPr>
-            <w:tcBorders>
-              <w:bottom w:val="none" w:sz="0" w:space="0" w:color="000000"/>
-              <w:top w:val="none" w:sz="0" w:space="0" w:color="000000"/>
-              <w:left w:val="none" w:sz="0" w:space="0" w:color="000000"/>
-              <w:right w:val="none" w:sz="0" w:space="0" w:color="000000"/>
-            </w:tcBorders>
-            <w:shd w:val="clear" w:color="auto" w:fill="FFFFFF"/>
-            <w:tcMar>
-              <w:top w:w="0" w:type="dxa"/>
-              <w:bottom w:w="0" w:type="dxa"/>
-              <w:left w:w="0" w:type="dxa"/>
-              <w:right w:w="0" w:type="dxa"/>
-            </w:tcMar>
-            <w:vAlign w:val="center"/>
-          </w:tcPr>
-          <w:p>
-            <w:pPr>
-              <w:pStyle w:val="Normal"/>
-              <w:jc w:val="left"/>
-              <w:pBdr>
-                <w:bottom w:val="none" w:sz="0" w:space="0" w:color="000000"/>
-                <w:top w:val="none" w:sz="0" w:space="0" w:color="000000"/>
-                <w:left w:val="none" w:sz="0" w:space="0" w:color="000000"/>
-                <w:right w:val="none" w:sz="0" w:space="0" w:color="000000"/>
-              </w:pBdr>
-              <w:spacing w:after="100" w:before="100" w:line="240"/>
-              <w:ind w:firstLine="0" w:left="100" w:right="100"/>
-            </w:pPr>
-            <w:r>
-              <w:rPr>
-                <w:rFonts w:ascii="Helvetica" w:hAnsi="Helvetica" w:eastAsia="Helvetica" w:cs="Helvetica"/>
-                <w:i w:val="false"/>
-                <w:b w:val="false"/>
-                <w:u w:val="none"/>
-                <w:sz w:val="22"/>
-                <w:szCs w:val="22"/>
-                <w:color w:val="000000"/>
-              </w:rPr>
-              <w:t xml:space="preserve">1279</w:t>
-            </w:r>
-          </w:p>
-        </w:tc>
-        <w:tc>
-          <w:tcPr>
-            <w:tcBorders>
-              <w:bottom w:val="none" w:sz="0" w:space="0" w:color="000000"/>
-              <w:top w:val="none" w:sz="0" w:space="0" w:color="000000"/>
-              <w:left w:val="none" w:sz="0" w:space="0" w:color="000000"/>
-              <w:right w:val="none" w:sz="0" w:space="0" w:color="000000"/>
-            </w:tcBorders>
-            <w:shd w:val="clear" w:color="auto" w:fill="FFFFFF"/>
-            <w:tcMar>
-              <w:top w:w="0" w:type="dxa"/>
-              <w:bottom w:w="0" w:type="dxa"/>
-              <w:left w:w="0" w:type="dxa"/>
-              <w:right w:w="0" w:type="dxa"/>
-            </w:tcMar>
-            <w:vAlign w:val="center"/>
-          </w:tcPr>
-          <w:p>
-            <w:pPr>
-              <w:pStyle w:val="Normal"/>
-              <w:jc w:val="left"/>
-              <w:pBdr>
-                <w:bottom w:val="none" w:sz="0" w:space="0" w:color="000000"/>
-                <w:top w:val="none" w:sz="0" w:space="0" w:color="000000"/>
-                <w:left w:val="none" w:sz="0" w:space="0" w:color="000000"/>
-                <w:right w:val="none" w:sz="0" w:space="0" w:color="000000"/>
-              </w:pBdr>
-              <w:spacing w:after="100" w:before="100" w:line="240"/>
-              <w:ind w:firstLine="0" w:left="100" w:right="100"/>
-            </w:pPr>
-            <w:r>
-              <w:rPr>
-                <w:rFonts w:ascii="Helvetica" w:hAnsi="Helvetica" w:eastAsia="Helvetica" w:cs="Helvetica"/>
-                <w:i w:val="false"/>
-                <w:b w:val="false"/>
-                <w:u w:val="none"/>
-                <w:sz w:val="22"/>
-                <w:szCs w:val="22"/>
-                <w:color w:val="000000"/>
-              </w:rPr>
-              <w:t xml:space="preserve">3943</w:t>
+              <w:t xml:space="preserve">2394</w:t>
+            </w:r>
+          </w:p>
+        </w:tc>
+        <w:tc>
+          <w:tcPr>
+            <w:tcBorders>
+              <w:bottom w:val="none" w:sz="0" w:space="0" w:color="000000"/>
+              <w:top w:val="none" w:sz="0" w:space="0" w:color="000000"/>
+              <w:left w:val="none" w:sz="0" w:space="0" w:color="000000"/>
+              <w:right w:val="none" w:sz="0" w:space="0" w:color="000000"/>
+            </w:tcBorders>
+            <w:shd w:val="clear" w:color="auto" w:fill="FFFFFF"/>
+            <w:tcMar>
+              <w:top w:w="0" w:type="dxa"/>
+              <w:bottom w:w="0" w:type="dxa"/>
+              <w:left w:w="0" w:type="dxa"/>
+              <w:right w:w="0" w:type="dxa"/>
+            </w:tcMar>
+            <w:vAlign w:val="center"/>
+          </w:tcPr>
+          <w:p>
+            <w:pPr>
+              <w:pStyle w:val="Normal"/>
+              <w:jc w:val="left"/>
+              <w:pBdr>
+                <w:bottom w:val="none" w:sz="0" w:space="0" w:color="000000"/>
+                <w:top w:val="none" w:sz="0" w:space="0" w:color="000000"/>
+                <w:left w:val="none" w:sz="0" w:space="0" w:color="000000"/>
+                <w:right w:val="none" w:sz="0" w:space="0" w:color="000000"/>
+              </w:pBdr>
+              <w:spacing w:after="100" w:before="100" w:line="240"/>
+              <w:ind w:firstLine="0" w:left="100" w:right="100"/>
+            </w:pPr>
+            <w:r>
+              <w:rPr>
+                <w:rFonts w:ascii="Helvetica" w:hAnsi="Helvetica" w:eastAsia="Helvetica" w:cs="Helvetica"/>
+                <w:i w:val="false"/>
+                <w:b w:val="false"/>
+                <w:u w:val="none"/>
+                <w:sz w:val="22"/>
+                <w:szCs w:val="22"/>
+                <w:color w:val="000000"/>
+              </w:rPr>
+              <w:t xml:space="preserve">1319</w:t>
+            </w:r>
+          </w:p>
+        </w:tc>
+        <w:tc>
+          <w:tcPr>
+            <w:tcBorders>
+              <w:bottom w:val="none" w:sz="0" w:space="0" w:color="000000"/>
+              <w:top w:val="none" w:sz="0" w:space="0" w:color="000000"/>
+              <w:left w:val="none" w:sz="0" w:space="0" w:color="000000"/>
+              <w:right w:val="none" w:sz="0" w:space="0" w:color="000000"/>
+            </w:tcBorders>
+            <w:shd w:val="clear" w:color="auto" w:fill="FFFFFF"/>
+            <w:tcMar>
+              <w:top w:w="0" w:type="dxa"/>
+              <w:bottom w:w="0" w:type="dxa"/>
+              <w:left w:w="0" w:type="dxa"/>
+              <w:right w:w="0" w:type="dxa"/>
+            </w:tcMar>
+            <w:vAlign w:val="center"/>
+          </w:tcPr>
+          <w:p>
+            <w:pPr>
+              <w:pStyle w:val="Normal"/>
+              <w:jc w:val="left"/>
+              <w:pBdr>
+                <w:bottom w:val="none" w:sz="0" w:space="0" w:color="000000"/>
+                <w:top w:val="none" w:sz="0" w:space="0" w:color="000000"/>
+                <w:left w:val="none" w:sz="0" w:space="0" w:color="000000"/>
+                <w:right w:val="none" w:sz="0" w:space="0" w:color="000000"/>
+              </w:pBdr>
+              <w:spacing w:after="100" w:before="100" w:line="240"/>
+              <w:ind w:firstLine="0" w:left="100" w:right="100"/>
+            </w:pPr>
+            <w:r>
+              <w:rPr>
+                <w:rFonts w:ascii="Helvetica" w:hAnsi="Helvetica" w:eastAsia="Helvetica" w:cs="Helvetica"/>
+                <w:i w:val="false"/>
+                <w:b w:val="false"/>
+                <w:u w:val="none"/>
+                <w:sz w:val="22"/>
+                <w:szCs w:val="22"/>
+                <w:color w:val="000000"/>
+              </w:rPr>
+              <w:t xml:space="preserve">3713</w:t>
             </w:r>
           </w:p>
         </w:tc>
@@ -2417,51 +2417,51 @@
                 <w:szCs w:val="22"/>
                 <w:color w:val="000000"/>
               </w:rPr>
-              <w:t xml:space="preserve">67.6</w:t>
-            </w:r>
-          </w:p>
-        </w:tc>
-        <w:tc>
-          <w:tcPr>
-            <w:tcBorders>
-              <w:bottom w:val="none" w:sz="0" w:space="0" w:color="000000"/>
-              <w:top w:val="none" w:sz="0" w:space="0" w:color="000000"/>
-              <w:left w:val="none" w:sz="0" w:space="0" w:color="000000"/>
-              <w:right w:val="none" w:sz="0" w:space="0" w:color="000000"/>
-            </w:tcBorders>
-            <w:shd w:val="clear" w:color="auto" w:fill="FFFFFF"/>
-            <w:tcMar>
-              <w:top w:w="0" w:type="dxa"/>
-              <w:bottom w:w="0" w:type="dxa"/>
-              <w:left w:w="0" w:type="dxa"/>
-              <w:right w:w="0" w:type="dxa"/>
-            </w:tcMar>
-            <w:vAlign w:val="center"/>
-          </w:tcPr>
-          <w:p>
-            <w:pPr>
-              <w:pStyle w:val="Normal"/>
-              <w:jc w:val="left"/>
-              <w:pBdr>
-                <w:bottom w:val="none" w:sz="0" w:space="0" w:color="000000"/>
-                <w:top w:val="none" w:sz="0" w:space="0" w:color="000000"/>
-                <w:left w:val="none" w:sz="0" w:space="0" w:color="000000"/>
-                <w:right w:val="none" w:sz="0" w:space="0" w:color="000000"/>
-              </w:pBdr>
-              <w:spacing w:after="100" w:before="100" w:line="240"/>
-              <w:ind w:firstLine="0" w:left="100" w:right="100"/>
-            </w:pPr>
-            <w:r>
-              <w:rPr>
-                <w:rFonts w:ascii="Helvetica" w:hAnsi="Helvetica" w:eastAsia="Helvetica" w:cs="Helvetica"/>
-                <w:i w:val="false"/>
-                <w:b w:val="false"/>
-                <w:u w:val="none"/>
-                <w:sz w:val="22"/>
-                <w:szCs w:val="22"/>
-                <w:color w:val="000000"/>
-              </w:rPr>
-              <w:t xml:space="preserve">32.4</w:t>
+              <w:t xml:space="preserve">64.5</w:t>
+            </w:r>
+          </w:p>
+        </w:tc>
+        <w:tc>
+          <w:tcPr>
+            <w:tcBorders>
+              <w:bottom w:val="none" w:sz="0" w:space="0" w:color="000000"/>
+              <w:top w:val="none" w:sz="0" w:space="0" w:color="000000"/>
+              <w:left w:val="none" w:sz="0" w:space="0" w:color="000000"/>
+              <w:right w:val="none" w:sz="0" w:space="0" w:color="000000"/>
+            </w:tcBorders>
+            <w:shd w:val="clear" w:color="auto" w:fill="FFFFFF"/>
+            <w:tcMar>
+              <w:top w:w="0" w:type="dxa"/>
+              <w:bottom w:w="0" w:type="dxa"/>
+              <w:left w:w="0" w:type="dxa"/>
+              <w:right w:w="0" w:type="dxa"/>
+            </w:tcMar>
+            <w:vAlign w:val="center"/>
+          </w:tcPr>
+          <w:p>
+            <w:pPr>
+              <w:pStyle w:val="Normal"/>
+              <w:jc w:val="left"/>
+              <w:pBdr>
+                <w:bottom w:val="none" w:sz="0" w:space="0" w:color="000000"/>
+                <w:top w:val="none" w:sz="0" w:space="0" w:color="000000"/>
+                <w:left w:val="none" w:sz="0" w:space="0" w:color="000000"/>
+                <w:right w:val="none" w:sz="0" w:space="0" w:color="000000"/>
+              </w:pBdr>
+              <w:spacing w:after="100" w:before="100" w:line="240"/>
+              <w:ind w:firstLine="0" w:left="100" w:right="100"/>
+            </w:pPr>
+            <w:r>
+              <w:rPr>
+                <w:rFonts w:ascii="Helvetica" w:hAnsi="Helvetica" w:eastAsia="Helvetica" w:cs="Helvetica"/>
+                <w:i w:val="false"/>
+                <w:b w:val="false"/>
+                <w:u w:val="none"/>
+                <w:sz w:val="22"/>
+                <w:szCs w:val="22"/>
+                <w:color w:val="000000"/>
+              </w:rPr>
+              <w:t xml:space="preserve">35.5</w:t>
             </w:r>
           </w:p>
         </w:tc>
@@ -2643,95 +2643,95 @@
                 <w:szCs w:val="22"/>
                 <w:color w:val="000000"/>
               </w:rPr>
-              <w:t xml:space="preserve">2698</w:t>
-            </w:r>
-          </w:p>
-        </w:tc>
-        <w:tc>
-          <w:tcPr>
-            <w:tcBorders>
-              <w:bottom w:val="none" w:sz="0" w:space="0" w:color="000000"/>
-              <w:top w:val="none" w:sz="0" w:space="0" w:color="000000"/>
-              <w:left w:val="none" w:sz="0" w:space="0" w:color="000000"/>
-              <w:right w:val="none" w:sz="0" w:space="0" w:color="000000"/>
-            </w:tcBorders>
-            <w:shd w:val="clear" w:color="auto" w:fill="FFFFFF"/>
-            <w:tcMar>
-              <w:top w:w="0" w:type="dxa"/>
-              <w:bottom w:w="0" w:type="dxa"/>
-              <w:left w:w="0" w:type="dxa"/>
-              <w:right w:w="0" w:type="dxa"/>
-            </w:tcMar>
-            <w:vAlign w:val="center"/>
-          </w:tcPr>
-          <w:p>
-            <w:pPr>
-              <w:pStyle w:val="Normal"/>
-              <w:jc w:val="left"/>
-              <w:pBdr>
-                <w:bottom w:val="none" w:sz="0" w:space="0" w:color="000000"/>
-                <w:top w:val="none" w:sz="0" w:space="0" w:color="000000"/>
-                <w:left w:val="none" w:sz="0" w:space="0" w:color="000000"/>
-                <w:right w:val="none" w:sz="0" w:space="0" w:color="000000"/>
-              </w:pBdr>
-              <w:spacing w:after="100" w:before="100" w:line="240"/>
-              <w:ind w:firstLine="0" w:left="100" w:right="100"/>
-            </w:pPr>
-            <w:r>
-              <w:rPr>
-                <w:rFonts w:ascii="Helvetica" w:hAnsi="Helvetica" w:eastAsia="Helvetica" w:cs="Helvetica"/>
-                <w:i w:val="false"/>
-                <w:b w:val="false"/>
-                <w:u w:val="none"/>
-                <w:sz w:val="22"/>
-                <w:szCs w:val="22"/>
-                <w:color w:val="000000"/>
-              </w:rPr>
-              <w:t xml:space="preserve">495</w:t>
-            </w:r>
-          </w:p>
-        </w:tc>
-        <w:tc>
-          <w:tcPr>
-            <w:tcBorders>
-              <w:bottom w:val="none" w:sz="0" w:space="0" w:color="000000"/>
-              <w:top w:val="none" w:sz="0" w:space="0" w:color="000000"/>
-              <w:left w:val="none" w:sz="0" w:space="0" w:color="000000"/>
-              <w:right w:val="none" w:sz="0" w:space="0" w:color="000000"/>
-            </w:tcBorders>
-            <w:shd w:val="clear" w:color="auto" w:fill="FFFFFF"/>
-            <w:tcMar>
-              <w:top w:w="0" w:type="dxa"/>
-              <w:bottom w:w="0" w:type="dxa"/>
-              <w:left w:w="0" w:type="dxa"/>
-              <w:right w:w="0" w:type="dxa"/>
-            </w:tcMar>
-            <w:vAlign w:val="center"/>
-          </w:tcPr>
-          <w:p>
-            <w:pPr>
-              <w:pStyle w:val="Normal"/>
-              <w:jc w:val="left"/>
-              <w:pBdr>
-                <w:bottom w:val="none" w:sz="0" w:space="0" w:color="000000"/>
-                <w:top w:val="none" w:sz="0" w:space="0" w:color="000000"/>
-                <w:left w:val="none" w:sz="0" w:space="0" w:color="000000"/>
-                <w:right w:val="none" w:sz="0" w:space="0" w:color="000000"/>
-              </w:pBdr>
-              <w:spacing w:after="100" w:before="100" w:line="240"/>
-              <w:ind w:firstLine="0" w:left="100" w:right="100"/>
-            </w:pPr>
-            <w:r>
-              <w:rPr>
-                <w:rFonts w:ascii="Helvetica" w:hAnsi="Helvetica" w:eastAsia="Helvetica" w:cs="Helvetica"/>
-                <w:i w:val="false"/>
-                <w:b w:val="false"/>
-                <w:u w:val="none"/>
-                <w:sz w:val="22"/>
-                <w:szCs w:val="22"/>
-                <w:color w:val="000000"/>
-              </w:rPr>
-              <w:t xml:space="preserve">3193</w:t>
+              <w:t xml:space="preserve">2588</w:t>
+            </w:r>
+          </w:p>
+        </w:tc>
+        <w:tc>
+          <w:tcPr>
+            <w:tcBorders>
+              <w:bottom w:val="none" w:sz="0" w:space="0" w:color="000000"/>
+              <w:top w:val="none" w:sz="0" w:space="0" w:color="000000"/>
+              <w:left w:val="none" w:sz="0" w:space="0" w:color="000000"/>
+              <w:right w:val="none" w:sz="0" w:space="0" w:color="000000"/>
+            </w:tcBorders>
+            <w:shd w:val="clear" w:color="auto" w:fill="FFFFFF"/>
+            <w:tcMar>
+              <w:top w:w="0" w:type="dxa"/>
+              <w:bottom w:w="0" w:type="dxa"/>
+              <w:left w:w="0" w:type="dxa"/>
+              <w:right w:w="0" w:type="dxa"/>
+            </w:tcMar>
+            <w:vAlign w:val="center"/>
+          </w:tcPr>
+          <w:p>
+            <w:pPr>
+              <w:pStyle w:val="Normal"/>
+              <w:jc w:val="left"/>
+              <w:pBdr>
+                <w:bottom w:val="none" w:sz="0" w:space="0" w:color="000000"/>
+                <w:top w:val="none" w:sz="0" w:space="0" w:color="000000"/>
+                <w:left w:val="none" w:sz="0" w:space="0" w:color="000000"/>
+                <w:right w:val="none" w:sz="0" w:space="0" w:color="000000"/>
+              </w:pBdr>
+              <w:spacing w:after="100" w:before="100" w:line="240"/>
+              <w:ind w:firstLine="0" w:left="100" w:right="100"/>
+            </w:pPr>
+            <w:r>
+              <w:rPr>
+                <w:rFonts w:ascii="Helvetica" w:hAnsi="Helvetica" w:eastAsia="Helvetica" w:cs="Helvetica"/>
+                <w:i w:val="false"/>
+                <w:b w:val="false"/>
+                <w:u w:val="none"/>
+                <w:sz w:val="22"/>
+                <w:szCs w:val="22"/>
+                <w:color w:val="000000"/>
+              </w:rPr>
+              <w:t xml:space="preserve">600</w:t>
+            </w:r>
+          </w:p>
+        </w:tc>
+        <w:tc>
+          <w:tcPr>
+            <w:tcBorders>
+              <w:bottom w:val="none" w:sz="0" w:space="0" w:color="000000"/>
+              <w:top w:val="none" w:sz="0" w:space="0" w:color="000000"/>
+              <w:left w:val="none" w:sz="0" w:space="0" w:color="000000"/>
+              <w:right w:val="none" w:sz="0" w:space="0" w:color="000000"/>
+            </w:tcBorders>
+            <w:shd w:val="clear" w:color="auto" w:fill="FFFFFF"/>
+            <w:tcMar>
+              <w:top w:w="0" w:type="dxa"/>
+              <w:bottom w:w="0" w:type="dxa"/>
+              <w:left w:w="0" w:type="dxa"/>
+              <w:right w:w="0" w:type="dxa"/>
+            </w:tcMar>
+            <w:vAlign w:val="center"/>
+          </w:tcPr>
+          <w:p>
+            <w:pPr>
+              <w:pStyle w:val="Normal"/>
+              <w:jc w:val="left"/>
+              <w:pBdr>
+                <w:bottom w:val="none" w:sz="0" w:space="0" w:color="000000"/>
+                <w:top w:val="none" w:sz="0" w:space="0" w:color="000000"/>
+                <w:left w:val="none" w:sz="0" w:space="0" w:color="000000"/>
+                <w:right w:val="none" w:sz="0" w:space="0" w:color="000000"/>
+              </w:pBdr>
+              <w:spacing w:after="100" w:before="100" w:line="240"/>
+              <w:ind w:firstLine="0" w:left="100" w:right="100"/>
+            </w:pPr>
+            <w:r>
+              <w:rPr>
+                <w:rFonts w:ascii="Helvetica" w:hAnsi="Helvetica" w:eastAsia="Helvetica" w:cs="Helvetica"/>
+                <w:i w:val="false"/>
+                <w:b w:val="false"/>
+                <w:u w:val="none"/>
+                <w:sz w:val="22"/>
+                <w:szCs w:val="22"/>
+                <w:color w:val="000000"/>
+              </w:rPr>
+              <w:t xml:space="preserve">3188</w:t>
             </w:r>
           </w:p>
         </w:tc>
@@ -2869,51 +2869,51 @@
                 <w:szCs w:val="22"/>
                 <w:color w:val="000000"/>
               </w:rPr>
-              <w:t xml:space="preserve">84.5</w:t>
-            </w:r>
-          </w:p>
-        </w:tc>
-        <w:tc>
-          <w:tcPr>
-            <w:tcBorders>
-              <w:bottom w:val="none" w:sz="0" w:space="0" w:color="000000"/>
-              <w:top w:val="none" w:sz="0" w:space="0" w:color="000000"/>
-              <w:left w:val="none" w:sz="0" w:space="0" w:color="000000"/>
-              <w:right w:val="none" w:sz="0" w:space="0" w:color="000000"/>
-            </w:tcBorders>
-            <w:shd w:val="clear" w:color="auto" w:fill="FFFFFF"/>
-            <w:tcMar>
-              <w:top w:w="0" w:type="dxa"/>
-              <w:bottom w:w="0" w:type="dxa"/>
-              <w:left w:w="0" w:type="dxa"/>
-              <w:right w:w="0" w:type="dxa"/>
-            </w:tcMar>
-            <w:vAlign w:val="center"/>
-          </w:tcPr>
-          <w:p>
-            <w:pPr>
-              <w:pStyle w:val="Normal"/>
-              <w:jc w:val="left"/>
-              <w:pBdr>
-                <w:bottom w:val="none" w:sz="0" w:space="0" w:color="000000"/>
-                <w:top w:val="none" w:sz="0" w:space="0" w:color="000000"/>
-                <w:left w:val="none" w:sz="0" w:space="0" w:color="000000"/>
-                <w:right w:val="none" w:sz="0" w:space="0" w:color="000000"/>
-              </w:pBdr>
-              <w:spacing w:after="100" w:before="100" w:line="240"/>
-              <w:ind w:firstLine="0" w:left="100" w:right="100"/>
-            </w:pPr>
-            <w:r>
-              <w:rPr>
-                <w:rFonts w:ascii="Helvetica" w:hAnsi="Helvetica" w:eastAsia="Helvetica" w:cs="Helvetica"/>
-                <w:i w:val="false"/>
-                <w:b w:val="false"/>
-                <w:u w:val="none"/>
-                <w:sz w:val="22"/>
-                <w:szCs w:val="22"/>
-                <w:color w:val="000000"/>
-              </w:rPr>
-              <w:t xml:space="preserve">15.5</w:t>
+              <w:t xml:space="preserve">81.2</w:t>
+            </w:r>
+          </w:p>
+        </w:tc>
+        <w:tc>
+          <w:tcPr>
+            <w:tcBorders>
+              <w:bottom w:val="none" w:sz="0" w:space="0" w:color="000000"/>
+              <w:top w:val="none" w:sz="0" w:space="0" w:color="000000"/>
+              <w:left w:val="none" w:sz="0" w:space="0" w:color="000000"/>
+              <w:right w:val="none" w:sz="0" w:space="0" w:color="000000"/>
+            </w:tcBorders>
+            <w:shd w:val="clear" w:color="auto" w:fill="FFFFFF"/>
+            <w:tcMar>
+              <w:top w:w="0" w:type="dxa"/>
+              <w:bottom w:w="0" w:type="dxa"/>
+              <w:left w:w="0" w:type="dxa"/>
+              <w:right w:w="0" w:type="dxa"/>
+            </w:tcMar>
+            <w:vAlign w:val="center"/>
+          </w:tcPr>
+          <w:p>
+            <w:pPr>
+              <w:pStyle w:val="Normal"/>
+              <w:jc w:val="left"/>
+              <w:pBdr>
+                <w:bottom w:val="none" w:sz="0" w:space="0" w:color="000000"/>
+                <w:top w:val="none" w:sz="0" w:space="0" w:color="000000"/>
+                <w:left w:val="none" w:sz="0" w:space="0" w:color="000000"/>
+                <w:right w:val="none" w:sz="0" w:space="0" w:color="000000"/>
+              </w:pBdr>
+              <w:spacing w:after="100" w:before="100" w:line="240"/>
+              <w:ind w:firstLine="0" w:left="100" w:right="100"/>
+            </w:pPr>
+            <w:r>
+              <w:rPr>
+                <w:rFonts w:ascii="Helvetica" w:hAnsi="Helvetica" w:eastAsia="Helvetica" w:cs="Helvetica"/>
+                <w:i w:val="false"/>
+                <w:b w:val="false"/>
+                <w:u w:val="none"/>
+                <w:sz w:val="22"/>
+                <w:szCs w:val="22"/>
+                <w:color w:val="000000"/>
+              </w:rPr>
+              <w:t xml:space="preserve">18.8</w:t>
             </w:r>
           </w:p>
         </w:tc>
@@ -3095,95 +3095,95 @@
                 <w:szCs w:val="22"/>
                 <w:color w:val="000000"/>
               </w:rPr>
-              <w:t xml:space="preserve">4932</w:t>
-            </w:r>
-          </w:p>
-        </w:tc>
-        <w:tc>
-          <w:tcPr>
-            <w:tcBorders>
-              <w:bottom w:val="none" w:sz="0" w:space="0" w:color="000000"/>
-              <w:top w:val="none" w:sz="0" w:space="0" w:color="000000"/>
-              <w:left w:val="none" w:sz="0" w:space="0" w:color="000000"/>
-              <w:right w:val="none" w:sz="0" w:space="0" w:color="000000"/>
-            </w:tcBorders>
-            <w:shd w:val="clear" w:color="auto" w:fill="FFFFFF"/>
-            <w:tcMar>
-              <w:top w:w="0" w:type="dxa"/>
-              <w:bottom w:w="0" w:type="dxa"/>
-              <w:left w:w="0" w:type="dxa"/>
-              <w:right w:w="0" w:type="dxa"/>
-            </w:tcMar>
-            <w:vAlign w:val="center"/>
-          </w:tcPr>
-          <w:p>
-            <w:pPr>
-              <w:pStyle w:val="Normal"/>
-              <w:jc w:val="left"/>
-              <w:pBdr>
-                <w:bottom w:val="none" w:sz="0" w:space="0" w:color="000000"/>
-                <w:top w:val="none" w:sz="0" w:space="0" w:color="000000"/>
-                <w:left w:val="none" w:sz="0" w:space="0" w:color="000000"/>
-                <w:right w:val="none" w:sz="0" w:space="0" w:color="000000"/>
-              </w:pBdr>
-              <w:spacing w:after="100" w:before="100" w:line="240"/>
-              <w:ind w:firstLine="0" w:left="100" w:right="100"/>
-            </w:pPr>
-            <w:r>
-              <w:rPr>
-                <w:rFonts w:ascii="Helvetica" w:hAnsi="Helvetica" w:eastAsia="Helvetica" w:cs="Helvetica"/>
-                <w:i w:val="false"/>
-                <w:b w:val="false"/>
-                <w:u w:val="none"/>
-                <w:sz w:val="22"/>
-                <w:szCs w:val="22"/>
-                <w:color w:val="000000"/>
-              </w:rPr>
-              <w:t xml:space="preserve">888</w:t>
-            </w:r>
-          </w:p>
-        </w:tc>
-        <w:tc>
-          <w:tcPr>
-            <w:tcBorders>
-              <w:bottom w:val="none" w:sz="0" w:space="0" w:color="000000"/>
-              <w:top w:val="none" w:sz="0" w:space="0" w:color="000000"/>
-              <w:left w:val="none" w:sz="0" w:space="0" w:color="000000"/>
-              <w:right w:val="none" w:sz="0" w:space="0" w:color="000000"/>
-            </w:tcBorders>
-            <w:shd w:val="clear" w:color="auto" w:fill="FFFFFF"/>
-            <w:tcMar>
-              <w:top w:w="0" w:type="dxa"/>
-              <w:bottom w:w="0" w:type="dxa"/>
-              <w:left w:w="0" w:type="dxa"/>
-              <w:right w:w="0" w:type="dxa"/>
-            </w:tcMar>
-            <w:vAlign w:val="center"/>
-          </w:tcPr>
-          <w:p>
-            <w:pPr>
-              <w:pStyle w:val="Normal"/>
-              <w:jc w:val="left"/>
-              <w:pBdr>
-                <w:bottom w:val="none" w:sz="0" w:space="0" w:color="000000"/>
-                <w:top w:val="none" w:sz="0" w:space="0" w:color="000000"/>
-                <w:left w:val="none" w:sz="0" w:space="0" w:color="000000"/>
-                <w:right w:val="none" w:sz="0" w:space="0" w:color="000000"/>
-              </w:pBdr>
-              <w:spacing w:after="100" w:before="100" w:line="240"/>
-              <w:ind w:firstLine="0" w:left="100" w:right="100"/>
-            </w:pPr>
-            <w:r>
-              <w:rPr>
-                <w:rFonts w:ascii="Helvetica" w:hAnsi="Helvetica" w:eastAsia="Helvetica" w:cs="Helvetica"/>
-                <w:i w:val="false"/>
-                <w:b w:val="false"/>
-                <w:u w:val="none"/>
-                <w:sz w:val="22"/>
-                <w:szCs w:val="22"/>
-                <w:color w:val="000000"/>
-              </w:rPr>
-              <w:t xml:space="preserve">5820</w:t>
+              <w:t xml:space="preserve">2816</w:t>
+            </w:r>
+          </w:p>
+        </w:tc>
+        <w:tc>
+          <w:tcPr>
+            <w:tcBorders>
+              <w:bottom w:val="none" w:sz="0" w:space="0" w:color="000000"/>
+              <w:top w:val="none" w:sz="0" w:space="0" w:color="000000"/>
+              <w:left w:val="none" w:sz="0" w:space="0" w:color="000000"/>
+              <w:right w:val="none" w:sz="0" w:space="0" w:color="000000"/>
+            </w:tcBorders>
+            <w:shd w:val="clear" w:color="auto" w:fill="FFFFFF"/>
+            <w:tcMar>
+              <w:top w:w="0" w:type="dxa"/>
+              <w:bottom w:w="0" w:type="dxa"/>
+              <w:left w:w="0" w:type="dxa"/>
+              <w:right w:w="0" w:type="dxa"/>
+            </w:tcMar>
+            <w:vAlign w:val="center"/>
+          </w:tcPr>
+          <w:p>
+            <w:pPr>
+              <w:pStyle w:val="Normal"/>
+              <w:jc w:val="left"/>
+              <w:pBdr>
+                <w:bottom w:val="none" w:sz="0" w:space="0" w:color="000000"/>
+                <w:top w:val="none" w:sz="0" w:space="0" w:color="000000"/>
+                <w:left w:val="none" w:sz="0" w:space="0" w:color="000000"/>
+                <w:right w:val="none" w:sz="0" w:space="0" w:color="000000"/>
+              </w:pBdr>
+              <w:spacing w:after="100" w:before="100" w:line="240"/>
+              <w:ind w:firstLine="0" w:left="100" w:right="100"/>
+            </w:pPr>
+            <w:r>
+              <w:rPr>
+                <w:rFonts w:ascii="Helvetica" w:hAnsi="Helvetica" w:eastAsia="Helvetica" w:cs="Helvetica"/>
+                <w:i w:val="false"/>
+                <w:b w:val="false"/>
+                <w:u w:val="none"/>
+                <w:sz w:val="22"/>
+                <w:szCs w:val="22"/>
+                <w:color w:val="000000"/>
+              </w:rPr>
+              <w:t xml:space="preserve">948</w:t>
+            </w:r>
+          </w:p>
+        </w:tc>
+        <w:tc>
+          <w:tcPr>
+            <w:tcBorders>
+              <w:bottom w:val="none" w:sz="0" w:space="0" w:color="000000"/>
+              <w:top w:val="none" w:sz="0" w:space="0" w:color="000000"/>
+              <w:left w:val="none" w:sz="0" w:space="0" w:color="000000"/>
+              <w:right w:val="none" w:sz="0" w:space="0" w:color="000000"/>
+            </w:tcBorders>
+            <w:shd w:val="clear" w:color="auto" w:fill="FFFFFF"/>
+            <w:tcMar>
+              <w:top w:w="0" w:type="dxa"/>
+              <w:bottom w:w="0" w:type="dxa"/>
+              <w:left w:w="0" w:type="dxa"/>
+              <w:right w:w="0" w:type="dxa"/>
+            </w:tcMar>
+            <w:vAlign w:val="center"/>
+          </w:tcPr>
+          <w:p>
+            <w:pPr>
+              <w:pStyle w:val="Normal"/>
+              <w:jc w:val="left"/>
+              <w:pBdr>
+                <w:bottom w:val="none" w:sz="0" w:space="0" w:color="000000"/>
+                <w:top w:val="none" w:sz="0" w:space="0" w:color="000000"/>
+                <w:left w:val="none" w:sz="0" w:space="0" w:color="000000"/>
+                <w:right w:val="none" w:sz="0" w:space="0" w:color="000000"/>
+              </w:pBdr>
+              <w:spacing w:after="100" w:before="100" w:line="240"/>
+              <w:ind w:firstLine="0" w:left="100" w:right="100"/>
+            </w:pPr>
+            <w:r>
+              <w:rPr>
+                <w:rFonts w:ascii="Helvetica" w:hAnsi="Helvetica" w:eastAsia="Helvetica" w:cs="Helvetica"/>
+                <w:i w:val="false"/>
+                <w:b w:val="false"/>
+                <w:u w:val="none"/>
+                <w:sz w:val="22"/>
+                <w:szCs w:val="22"/>
+                <w:color w:val="000000"/>
+              </w:rPr>
+              <w:t xml:space="preserve">3764</w:t>
             </w:r>
           </w:p>
         </w:tc>
@@ -3321,51 +3321,51 @@
                 <w:szCs w:val="22"/>
                 <w:color w:val="000000"/>
               </w:rPr>
-              <w:t xml:space="preserve">84.7</w:t>
-            </w:r>
-          </w:p>
-        </w:tc>
-        <w:tc>
-          <w:tcPr>
-            <w:tcBorders>
-              <w:bottom w:val="none" w:sz="0" w:space="0" w:color="000000"/>
-              <w:top w:val="none" w:sz="0" w:space="0" w:color="000000"/>
-              <w:left w:val="none" w:sz="0" w:space="0" w:color="000000"/>
-              <w:right w:val="none" w:sz="0" w:space="0" w:color="000000"/>
-            </w:tcBorders>
-            <w:shd w:val="clear" w:color="auto" w:fill="FFFFFF"/>
-            <w:tcMar>
-              <w:top w:w="0" w:type="dxa"/>
-              <w:bottom w:w="0" w:type="dxa"/>
-              <w:left w:w="0" w:type="dxa"/>
-              <w:right w:w="0" w:type="dxa"/>
-            </w:tcMar>
-            <w:vAlign w:val="center"/>
-          </w:tcPr>
-          <w:p>
-            <w:pPr>
-              <w:pStyle w:val="Normal"/>
-              <w:jc w:val="left"/>
-              <w:pBdr>
-                <w:bottom w:val="none" w:sz="0" w:space="0" w:color="000000"/>
-                <w:top w:val="none" w:sz="0" w:space="0" w:color="000000"/>
-                <w:left w:val="none" w:sz="0" w:space="0" w:color="000000"/>
-                <w:right w:val="none" w:sz="0" w:space="0" w:color="000000"/>
-              </w:pBdr>
-              <w:spacing w:after="100" w:before="100" w:line="240"/>
-              <w:ind w:firstLine="0" w:left="100" w:right="100"/>
-            </w:pPr>
-            <w:r>
-              <w:rPr>
-                <w:rFonts w:ascii="Helvetica" w:hAnsi="Helvetica" w:eastAsia="Helvetica" w:cs="Helvetica"/>
-                <w:i w:val="false"/>
-                <w:b w:val="false"/>
-                <w:u w:val="none"/>
-                <w:sz w:val="22"/>
-                <w:szCs w:val="22"/>
-                <w:color w:val="000000"/>
-              </w:rPr>
-              <w:t xml:space="preserve">15.3</w:t>
+              <w:t xml:space="preserve">74.8</w:t>
+            </w:r>
+          </w:p>
+        </w:tc>
+        <w:tc>
+          <w:tcPr>
+            <w:tcBorders>
+              <w:bottom w:val="none" w:sz="0" w:space="0" w:color="000000"/>
+              <w:top w:val="none" w:sz="0" w:space="0" w:color="000000"/>
+              <w:left w:val="none" w:sz="0" w:space="0" w:color="000000"/>
+              <w:right w:val="none" w:sz="0" w:space="0" w:color="000000"/>
+            </w:tcBorders>
+            <w:shd w:val="clear" w:color="auto" w:fill="FFFFFF"/>
+            <w:tcMar>
+              <w:top w:w="0" w:type="dxa"/>
+              <w:bottom w:w="0" w:type="dxa"/>
+              <w:left w:w="0" w:type="dxa"/>
+              <w:right w:w="0" w:type="dxa"/>
+            </w:tcMar>
+            <w:vAlign w:val="center"/>
+          </w:tcPr>
+          <w:p>
+            <w:pPr>
+              <w:pStyle w:val="Normal"/>
+              <w:jc w:val="left"/>
+              <w:pBdr>
+                <w:bottom w:val="none" w:sz="0" w:space="0" w:color="000000"/>
+                <w:top w:val="none" w:sz="0" w:space="0" w:color="000000"/>
+                <w:left w:val="none" w:sz="0" w:space="0" w:color="000000"/>
+                <w:right w:val="none" w:sz="0" w:space="0" w:color="000000"/>
+              </w:pBdr>
+              <w:spacing w:after="100" w:before="100" w:line="240"/>
+              <w:ind w:firstLine="0" w:left="100" w:right="100"/>
+            </w:pPr>
+            <w:r>
+              <w:rPr>
+                <w:rFonts w:ascii="Helvetica" w:hAnsi="Helvetica" w:eastAsia="Helvetica" w:cs="Helvetica"/>
+                <w:i w:val="false"/>
+                <w:b w:val="false"/>
+                <w:u w:val="none"/>
+                <w:sz w:val="22"/>
+                <w:szCs w:val="22"/>
+                <w:color w:val="000000"/>
+              </w:rPr>
+              <w:t xml:space="preserve">25.2</w:t>
             </w:r>
           </w:p>
         </w:tc>
@@ -3547,95 +3547,95 @@
                 <w:szCs w:val="22"/>
                 <w:color w:val="000000"/>
               </w:rPr>
-              <w:t xml:space="preserve">2932</w:t>
-            </w:r>
-          </w:p>
-        </w:tc>
-        <w:tc>
-          <w:tcPr>
-            <w:tcBorders>
-              <w:bottom w:val="none" w:sz="0" w:space="0" w:color="000000"/>
-              <w:top w:val="none" w:sz="0" w:space="0" w:color="000000"/>
-              <w:left w:val="none" w:sz="0" w:space="0" w:color="000000"/>
-              <w:right w:val="none" w:sz="0" w:space="0" w:color="000000"/>
-            </w:tcBorders>
-            <w:shd w:val="clear" w:color="auto" w:fill="FFFFFF"/>
-            <w:tcMar>
-              <w:top w:w="0" w:type="dxa"/>
-              <w:bottom w:w="0" w:type="dxa"/>
-              <w:left w:w="0" w:type="dxa"/>
-              <w:right w:w="0" w:type="dxa"/>
-            </w:tcMar>
-            <w:vAlign w:val="center"/>
-          </w:tcPr>
-          <w:p>
-            <w:pPr>
-              <w:pStyle w:val="Normal"/>
-              <w:jc w:val="left"/>
-              <w:pBdr>
-                <w:bottom w:val="none" w:sz="0" w:space="0" w:color="000000"/>
-                <w:top w:val="none" w:sz="0" w:space="0" w:color="000000"/>
-                <w:left w:val="none" w:sz="0" w:space="0" w:color="000000"/>
-                <w:right w:val="none" w:sz="0" w:space="0" w:color="000000"/>
-              </w:pBdr>
-              <w:spacing w:after="100" w:before="100" w:line="240"/>
-              <w:ind w:firstLine="0" w:left="100" w:right="100"/>
-            </w:pPr>
-            <w:r>
-              <w:rPr>
-                <w:rFonts w:ascii="Helvetica" w:hAnsi="Helvetica" w:eastAsia="Helvetica" w:cs="Helvetica"/>
-                <w:i w:val="false"/>
-                <w:b w:val="false"/>
-                <w:u w:val="none"/>
-                <w:sz w:val="22"/>
-                <w:szCs w:val="22"/>
-                <w:color w:val="000000"/>
-              </w:rPr>
-              <w:t xml:space="preserve">962</w:t>
-            </w:r>
-          </w:p>
-        </w:tc>
-        <w:tc>
-          <w:tcPr>
-            <w:tcBorders>
-              <w:bottom w:val="none" w:sz="0" w:space="0" w:color="000000"/>
-              <w:top w:val="none" w:sz="0" w:space="0" w:color="000000"/>
-              <w:left w:val="none" w:sz="0" w:space="0" w:color="000000"/>
-              <w:right w:val="none" w:sz="0" w:space="0" w:color="000000"/>
-            </w:tcBorders>
-            <w:shd w:val="clear" w:color="auto" w:fill="FFFFFF"/>
-            <w:tcMar>
-              <w:top w:w="0" w:type="dxa"/>
-              <w:bottom w:w="0" w:type="dxa"/>
-              <w:left w:w="0" w:type="dxa"/>
-              <w:right w:w="0" w:type="dxa"/>
-            </w:tcMar>
-            <w:vAlign w:val="center"/>
-          </w:tcPr>
-          <w:p>
-            <w:pPr>
-              <w:pStyle w:val="Normal"/>
-              <w:jc w:val="left"/>
-              <w:pBdr>
-                <w:bottom w:val="none" w:sz="0" w:space="0" w:color="000000"/>
-                <w:top w:val="none" w:sz="0" w:space="0" w:color="000000"/>
-                <w:left w:val="none" w:sz="0" w:space="0" w:color="000000"/>
-                <w:right w:val="none" w:sz="0" w:space="0" w:color="000000"/>
-              </w:pBdr>
-              <w:spacing w:after="100" w:before="100" w:line="240"/>
-              <w:ind w:firstLine="0" w:left="100" w:right="100"/>
-            </w:pPr>
-            <w:r>
-              <w:rPr>
-                <w:rFonts w:ascii="Helvetica" w:hAnsi="Helvetica" w:eastAsia="Helvetica" w:cs="Helvetica"/>
-                <w:i w:val="false"/>
-                <w:b w:val="false"/>
-                <w:u w:val="none"/>
-                <w:sz w:val="22"/>
-                <w:szCs w:val="22"/>
-                <w:color w:val="000000"/>
-              </w:rPr>
-              <w:t xml:space="preserve">3894</w:t>
+              <w:t xml:space="preserve">2749</w:t>
+            </w:r>
+          </w:p>
+        </w:tc>
+        <w:tc>
+          <w:tcPr>
+            <w:tcBorders>
+              <w:bottom w:val="none" w:sz="0" w:space="0" w:color="000000"/>
+              <w:top w:val="none" w:sz="0" w:space="0" w:color="000000"/>
+              <w:left w:val="none" w:sz="0" w:space="0" w:color="000000"/>
+              <w:right w:val="none" w:sz="0" w:space="0" w:color="000000"/>
+            </w:tcBorders>
+            <w:shd w:val="clear" w:color="auto" w:fill="FFFFFF"/>
+            <w:tcMar>
+              <w:top w:w="0" w:type="dxa"/>
+              <w:bottom w:w="0" w:type="dxa"/>
+              <w:left w:w="0" w:type="dxa"/>
+              <w:right w:w="0" w:type="dxa"/>
+            </w:tcMar>
+            <w:vAlign w:val="center"/>
+          </w:tcPr>
+          <w:p>
+            <w:pPr>
+              <w:pStyle w:val="Normal"/>
+              <w:jc w:val="left"/>
+              <w:pBdr>
+                <w:bottom w:val="none" w:sz="0" w:space="0" w:color="000000"/>
+                <w:top w:val="none" w:sz="0" w:space="0" w:color="000000"/>
+                <w:left w:val="none" w:sz="0" w:space="0" w:color="000000"/>
+                <w:right w:val="none" w:sz="0" w:space="0" w:color="000000"/>
+              </w:pBdr>
+              <w:spacing w:after="100" w:before="100" w:line="240"/>
+              <w:ind w:firstLine="0" w:left="100" w:right="100"/>
+            </w:pPr>
+            <w:r>
+              <w:rPr>
+                <w:rFonts w:ascii="Helvetica" w:hAnsi="Helvetica" w:eastAsia="Helvetica" w:cs="Helvetica"/>
+                <w:i w:val="false"/>
+                <w:b w:val="false"/>
+                <w:u w:val="none"/>
+                <w:sz w:val="22"/>
+                <w:szCs w:val="22"/>
+                <w:color w:val="000000"/>
+              </w:rPr>
+              <w:t xml:space="preserve">1130</w:t>
+            </w:r>
+          </w:p>
+        </w:tc>
+        <w:tc>
+          <w:tcPr>
+            <w:tcBorders>
+              <w:bottom w:val="none" w:sz="0" w:space="0" w:color="000000"/>
+              <w:top w:val="none" w:sz="0" w:space="0" w:color="000000"/>
+              <w:left w:val="none" w:sz="0" w:space="0" w:color="000000"/>
+              <w:right w:val="none" w:sz="0" w:space="0" w:color="000000"/>
+            </w:tcBorders>
+            <w:shd w:val="clear" w:color="auto" w:fill="FFFFFF"/>
+            <w:tcMar>
+              <w:top w:w="0" w:type="dxa"/>
+              <w:bottom w:w="0" w:type="dxa"/>
+              <w:left w:w="0" w:type="dxa"/>
+              <w:right w:w="0" w:type="dxa"/>
+            </w:tcMar>
+            <w:vAlign w:val="center"/>
+          </w:tcPr>
+          <w:p>
+            <w:pPr>
+              <w:pStyle w:val="Normal"/>
+              <w:jc w:val="left"/>
+              <w:pBdr>
+                <w:bottom w:val="none" w:sz="0" w:space="0" w:color="000000"/>
+                <w:top w:val="none" w:sz="0" w:space="0" w:color="000000"/>
+                <w:left w:val="none" w:sz="0" w:space="0" w:color="000000"/>
+                <w:right w:val="none" w:sz="0" w:space="0" w:color="000000"/>
+              </w:pBdr>
+              <w:spacing w:after="100" w:before="100" w:line="240"/>
+              <w:ind w:firstLine="0" w:left="100" w:right="100"/>
+            </w:pPr>
+            <w:r>
+              <w:rPr>
+                <w:rFonts w:ascii="Helvetica" w:hAnsi="Helvetica" w:eastAsia="Helvetica" w:cs="Helvetica"/>
+                <w:i w:val="false"/>
+                <w:b w:val="false"/>
+                <w:u w:val="none"/>
+                <w:sz w:val="22"/>
+                <w:szCs w:val="22"/>
+                <w:color w:val="000000"/>
+              </w:rPr>
+              <w:t xml:space="preserve">3879</w:t>
             </w:r>
           </w:p>
         </w:tc>
@@ -3773,51 +3773,51 @@
                 <w:szCs w:val="22"/>
                 <w:color w:val="000000"/>
               </w:rPr>
-              <w:t xml:space="preserve">75.3</w:t>
-            </w:r>
-          </w:p>
-        </w:tc>
-        <w:tc>
-          <w:tcPr>
-            <w:tcBorders>
-              <w:bottom w:val="none" w:sz="0" w:space="0" w:color="000000"/>
-              <w:top w:val="none" w:sz="0" w:space="0" w:color="000000"/>
-              <w:left w:val="none" w:sz="0" w:space="0" w:color="000000"/>
-              <w:right w:val="none" w:sz="0" w:space="0" w:color="000000"/>
-            </w:tcBorders>
-            <w:shd w:val="clear" w:color="auto" w:fill="FFFFFF"/>
-            <w:tcMar>
-              <w:top w:w="0" w:type="dxa"/>
-              <w:bottom w:w="0" w:type="dxa"/>
-              <w:left w:w="0" w:type="dxa"/>
-              <w:right w:w="0" w:type="dxa"/>
-            </w:tcMar>
-            <w:vAlign w:val="center"/>
-          </w:tcPr>
-          <w:p>
-            <w:pPr>
-              <w:pStyle w:val="Normal"/>
-              <w:jc w:val="left"/>
-              <w:pBdr>
-                <w:bottom w:val="none" w:sz="0" w:space="0" w:color="000000"/>
-                <w:top w:val="none" w:sz="0" w:space="0" w:color="000000"/>
-                <w:left w:val="none" w:sz="0" w:space="0" w:color="000000"/>
-                <w:right w:val="none" w:sz="0" w:space="0" w:color="000000"/>
-              </w:pBdr>
-              <w:spacing w:after="100" w:before="100" w:line="240"/>
-              <w:ind w:firstLine="0" w:left="100" w:right="100"/>
-            </w:pPr>
-            <w:r>
-              <w:rPr>
-                <w:rFonts w:ascii="Helvetica" w:hAnsi="Helvetica" w:eastAsia="Helvetica" w:cs="Helvetica"/>
-                <w:i w:val="false"/>
-                <w:b w:val="false"/>
-                <w:u w:val="none"/>
-                <w:sz w:val="22"/>
-                <w:szCs w:val="22"/>
-                <w:color w:val="000000"/>
-              </w:rPr>
-              <w:t xml:space="preserve">24.7</w:t>
+              <w:t xml:space="preserve">70.9</w:t>
+            </w:r>
+          </w:p>
+        </w:tc>
+        <w:tc>
+          <w:tcPr>
+            <w:tcBorders>
+              <w:bottom w:val="none" w:sz="0" w:space="0" w:color="000000"/>
+              <w:top w:val="none" w:sz="0" w:space="0" w:color="000000"/>
+              <w:left w:val="none" w:sz="0" w:space="0" w:color="000000"/>
+              <w:right w:val="none" w:sz="0" w:space="0" w:color="000000"/>
+            </w:tcBorders>
+            <w:shd w:val="clear" w:color="auto" w:fill="FFFFFF"/>
+            <w:tcMar>
+              <w:top w:w="0" w:type="dxa"/>
+              <w:bottom w:w="0" w:type="dxa"/>
+              <w:left w:w="0" w:type="dxa"/>
+              <w:right w:w="0" w:type="dxa"/>
+            </w:tcMar>
+            <w:vAlign w:val="center"/>
+          </w:tcPr>
+          <w:p>
+            <w:pPr>
+              <w:pStyle w:val="Normal"/>
+              <w:jc w:val="left"/>
+              <w:pBdr>
+                <w:bottom w:val="none" w:sz="0" w:space="0" w:color="000000"/>
+                <w:top w:val="none" w:sz="0" w:space="0" w:color="000000"/>
+                <w:left w:val="none" w:sz="0" w:space="0" w:color="000000"/>
+                <w:right w:val="none" w:sz="0" w:space="0" w:color="000000"/>
+              </w:pBdr>
+              <w:spacing w:after="100" w:before="100" w:line="240"/>
+              <w:ind w:firstLine="0" w:left="100" w:right="100"/>
+            </w:pPr>
+            <w:r>
+              <w:rPr>
+                <w:rFonts w:ascii="Helvetica" w:hAnsi="Helvetica" w:eastAsia="Helvetica" w:cs="Helvetica"/>
+                <w:i w:val="false"/>
+                <w:b w:val="false"/>
+                <w:u w:val="none"/>
+                <w:sz w:val="22"/>
+                <w:szCs w:val="22"/>
+                <w:color w:val="000000"/>
+              </w:rPr>
+              <w:t xml:space="preserve">29.1</w:t>
             </w:r>
           </w:p>
         </w:tc>
@@ -3999,95 +3999,95 @@
                 <w:szCs w:val="22"/>
                 <w:color w:val="000000"/>
               </w:rPr>
-              <w:t xml:space="preserve">20902</w:t>
-            </w:r>
-          </w:p>
-        </w:tc>
-        <w:tc>
-          <w:tcPr>
-            <w:tcBorders>
-              <w:bottom w:val="none" w:sz="0" w:space="0" w:color="000000"/>
-              <w:top w:val="none" w:sz="0" w:space="0" w:color="000000"/>
-              <w:left w:val="none" w:sz="0" w:space="0" w:color="000000"/>
-              <w:right w:val="none" w:sz="0" w:space="0" w:color="000000"/>
-            </w:tcBorders>
-            <w:shd w:val="clear" w:color="auto" w:fill="FFFFFF"/>
-            <w:tcMar>
-              <w:top w:w="0" w:type="dxa"/>
-              <w:bottom w:w="0" w:type="dxa"/>
-              <w:left w:w="0" w:type="dxa"/>
-              <w:right w:w="0" w:type="dxa"/>
-            </w:tcMar>
-            <w:vAlign w:val="center"/>
-          </w:tcPr>
-          <w:p>
-            <w:pPr>
-              <w:pStyle w:val="Normal"/>
-              <w:jc w:val="left"/>
-              <w:pBdr>
-                <w:bottom w:val="none" w:sz="0" w:space="0" w:color="000000"/>
-                <w:top w:val="none" w:sz="0" w:space="0" w:color="000000"/>
-                <w:left w:val="none" w:sz="0" w:space="0" w:color="000000"/>
-                <w:right w:val="none" w:sz="0" w:space="0" w:color="000000"/>
-              </w:pBdr>
-              <w:spacing w:after="100" w:before="100" w:line="240"/>
-              <w:ind w:firstLine="0" w:left="100" w:right="100"/>
-            </w:pPr>
-            <w:r>
-              <w:rPr>
-                <w:rFonts w:ascii="Helvetica" w:hAnsi="Helvetica" w:eastAsia="Helvetica" w:cs="Helvetica"/>
-                <w:i w:val="false"/>
-                <w:b w:val="false"/>
-                <w:u w:val="none"/>
-                <w:sz w:val="22"/>
-                <w:szCs w:val="22"/>
-                <w:color w:val="000000"/>
-              </w:rPr>
-              <w:t xml:space="preserve">6015</w:t>
-            </w:r>
-          </w:p>
-        </w:tc>
-        <w:tc>
-          <w:tcPr>
-            <w:tcBorders>
-              <w:bottom w:val="none" w:sz="0" w:space="0" w:color="000000"/>
-              <w:top w:val="none" w:sz="0" w:space="0" w:color="000000"/>
-              <w:left w:val="none" w:sz="0" w:space="0" w:color="000000"/>
-              <w:right w:val="none" w:sz="0" w:space="0" w:color="000000"/>
-            </w:tcBorders>
-            <w:shd w:val="clear" w:color="auto" w:fill="FFFFFF"/>
-            <w:tcMar>
-              <w:top w:w="0" w:type="dxa"/>
-              <w:bottom w:w="0" w:type="dxa"/>
-              <w:left w:w="0" w:type="dxa"/>
-              <w:right w:w="0" w:type="dxa"/>
-            </w:tcMar>
-            <w:vAlign w:val="center"/>
-          </w:tcPr>
-          <w:p>
-            <w:pPr>
-              <w:pStyle w:val="Normal"/>
-              <w:jc w:val="left"/>
-              <w:pBdr>
-                <w:bottom w:val="none" w:sz="0" w:space="0" w:color="000000"/>
-                <w:top w:val="none" w:sz="0" w:space="0" w:color="000000"/>
-                <w:left w:val="none" w:sz="0" w:space="0" w:color="000000"/>
-                <w:right w:val="none" w:sz="0" w:space="0" w:color="000000"/>
-              </w:pBdr>
-              <w:spacing w:after="100" w:before="100" w:line="240"/>
-              <w:ind w:firstLine="0" w:left="100" w:right="100"/>
-            </w:pPr>
-            <w:r>
-              <w:rPr>
-                <w:rFonts w:ascii="Helvetica" w:hAnsi="Helvetica" w:eastAsia="Helvetica" w:cs="Helvetica"/>
-                <w:i w:val="false"/>
-                <w:b w:val="false"/>
-                <w:u w:val="none"/>
-                <w:sz w:val="22"/>
-                <w:szCs w:val="22"/>
-                <w:color w:val="000000"/>
-              </w:rPr>
-              <w:t xml:space="preserve">26917</w:t>
+              <w:t xml:space="preserve">18808</w:t>
+            </w:r>
+          </w:p>
+        </w:tc>
+        <w:tc>
+          <w:tcPr>
+            <w:tcBorders>
+              <w:bottom w:val="none" w:sz="0" w:space="0" w:color="000000"/>
+              <w:top w:val="none" w:sz="0" w:space="0" w:color="000000"/>
+              <w:left w:val="none" w:sz="0" w:space="0" w:color="000000"/>
+              <w:right w:val="none" w:sz="0" w:space="0" w:color="000000"/>
+            </w:tcBorders>
+            <w:shd w:val="clear" w:color="auto" w:fill="FFFFFF"/>
+            <w:tcMar>
+              <w:top w:w="0" w:type="dxa"/>
+              <w:bottom w:w="0" w:type="dxa"/>
+              <w:left w:w="0" w:type="dxa"/>
+              <w:right w:w="0" w:type="dxa"/>
+            </w:tcMar>
+            <w:vAlign w:val="center"/>
+          </w:tcPr>
+          <w:p>
+            <w:pPr>
+              <w:pStyle w:val="Normal"/>
+              <w:jc w:val="left"/>
+              <w:pBdr>
+                <w:bottom w:val="none" w:sz="0" w:space="0" w:color="000000"/>
+                <w:top w:val="none" w:sz="0" w:space="0" w:color="000000"/>
+                <w:left w:val="none" w:sz="0" w:space="0" w:color="000000"/>
+                <w:right w:val="none" w:sz="0" w:space="0" w:color="000000"/>
+              </w:pBdr>
+              <w:spacing w:after="100" w:before="100" w:line="240"/>
+              <w:ind w:firstLine="0" w:left="100" w:right="100"/>
+            </w:pPr>
+            <w:r>
+              <w:rPr>
+                <w:rFonts w:ascii="Helvetica" w:hAnsi="Helvetica" w:eastAsia="Helvetica" w:cs="Helvetica"/>
+                <w:i w:val="false"/>
+                <w:b w:val="false"/>
+                <w:u w:val="none"/>
+                <w:sz w:val="22"/>
+                <w:szCs w:val="22"/>
+                <w:color w:val="000000"/>
+              </w:rPr>
+              <w:t xml:space="preserve">6869</w:t>
+            </w:r>
+          </w:p>
+        </w:tc>
+        <w:tc>
+          <w:tcPr>
+            <w:tcBorders>
+              <w:bottom w:val="none" w:sz="0" w:space="0" w:color="000000"/>
+              <w:top w:val="none" w:sz="0" w:space="0" w:color="000000"/>
+              <w:left w:val="none" w:sz="0" w:space="0" w:color="000000"/>
+              <w:right w:val="none" w:sz="0" w:space="0" w:color="000000"/>
+            </w:tcBorders>
+            <w:shd w:val="clear" w:color="auto" w:fill="FFFFFF"/>
+            <w:tcMar>
+              <w:top w:w="0" w:type="dxa"/>
+              <w:bottom w:w="0" w:type="dxa"/>
+              <w:left w:w="0" w:type="dxa"/>
+              <w:right w:w="0" w:type="dxa"/>
+            </w:tcMar>
+            <w:vAlign w:val="center"/>
+          </w:tcPr>
+          <w:p>
+            <w:pPr>
+              <w:pStyle w:val="Normal"/>
+              <w:jc w:val="left"/>
+              <w:pBdr>
+                <w:bottom w:val="none" w:sz="0" w:space="0" w:color="000000"/>
+                <w:top w:val="none" w:sz="0" w:space="0" w:color="000000"/>
+                <w:left w:val="none" w:sz="0" w:space="0" w:color="000000"/>
+                <w:right w:val="none" w:sz="0" w:space="0" w:color="000000"/>
+              </w:pBdr>
+              <w:spacing w:after="100" w:before="100" w:line="240"/>
+              <w:ind w:firstLine="0" w:left="100" w:right="100"/>
+            </w:pPr>
+            <w:r>
+              <w:rPr>
+                <w:rFonts w:ascii="Helvetica" w:hAnsi="Helvetica" w:eastAsia="Helvetica" w:cs="Helvetica"/>
+                <w:i w:val="false"/>
+                <w:b w:val="false"/>
+                <w:u w:val="none"/>
+                <w:sz w:val="22"/>
+                <w:szCs w:val="22"/>
+                <w:color w:val="000000"/>
+              </w:rPr>
+              <w:t xml:space="preserve">25677</w:t>
             </w:r>
           </w:p>
         </w:tc>
@@ -4225,7 +4225,7 @@
                 <w:szCs w:val="22"/>
                 <w:color w:val="000000"/>
               </w:rPr>
-              <w:t xml:space="preserve">77.7</w:t>
+              <w:t xml:space="preserve">73.2</w:t>
             </w:r>
           </w:p>
         </w:tc>
@@ -4269,7 +4269,7 @@
                 <w:szCs w:val="22"/>
                 <w:color w:val="000000"/>
               </w:rPr>
-              <w:t xml:space="preserve">22.3</w:t>
+              <w:t xml:space="preserve">26.8</w:t>
             </w:r>
           </w:p>
         </w:tc>

</xml_diff>